<commit_message>
DATE : 2023-04-06 TIME: 19:04:09
</commit_message>
<xml_diff>
--- a/proker-bem/Tecnovation/Acara/SPONSOR/PROPOSAL TECHNOVATION ( WORD ).docx
+++ b/proker-bem/Tecnovation/Acara/SPONSOR/PROPOSAL TECHNOVATION ( WORD ).docx
@@ -556,7 +556,95 @@
           <w:sz w:val="24"/>
           <w:szCs w:val="24"/>
         </w:rPr>
-        <w:t>Pengertian umum era digital adalah suatu kondisi zaman ataupun kehidupan yang mana seluruh kegiatan yang mendukung kehidupan sudah bisa dipermudah dengan adanya teknologi yang serba canggih. Selain itu, era digital juga hadir demi menggantikan beberapa teknologi masa lalu agar bisa lebih modern dan juga lebih praktis.</w:t>
+        <w:t>Era digital adalah dimana perkembangan teknologi semakin pesat sesuai</w:t>
+      </w:r>
+      <w:r>
+        <w:rPr>
+          <w:rFonts w:ascii="Times New Roman" w:hAnsi="Times New Roman" w:cs="Times New Roman"/>
+          <w:sz w:val="24"/>
+          <w:szCs w:val="24"/>
+        </w:rPr>
+        <w:t xml:space="preserve"> </w:t>
+      </w:r>
+      <w:r>
+        <w:rPr>
+          <w:rFonts w:ascii="Times New Roman" w:hAnsi="Times New Roman" w:cs="Times New Roman"/>
+          <w:sz w:val="24"/>
+          <w:szCs w:val="24"/>
+        </w:rPr>
+        <w:t>dengan perkembangan zaman. Alat-alat teknologi bukan menjadi alat-alat yang</w:t>
+      </w:r>
+      <w:r>
+        <w:rPr>
+          <w:rFonts w:ascii="Times New Roman" w:hAnsi="Times New Roman" w:cs="Times New Roman"/>
+          <w:sz w:val="24"/>
+          <w:szCs w:val="24"/>
+        </w:rPr>
+        <w:t xml:space="preserve"> </w:t>
+      </w:r>
+      <w:r>
+        <w:rPr>
+          <w:rFonts w:ascii="Times New Roman" w:hAnsi="Times New Roman" w:cs="Times New Roman"/>
+          <w:sz w:val="24"/>
+          <w:szCs w:val="24"/>
+        </w:rPr>
+        <w:t>langka untuk ditemukan. Hampir semua aktifitas yang berhubungan dengan</w:t>
+      </w:r>
+      <w:r>
+        <w:rPr>
+          <w:rFonts w:ascii="Times New Roman" w:hAnsi="Times New Roman" w:cs="Times New Roman"/>
+          <w:sz w:val="24"/>
+          <w:szCs w:val="24"/>
+        </w:rPr>
+        <w:t xml:space="preserve"> </w:t>
+      </w:r>
+      <w:r>
+        <w:rPr>
+          <w:rFonts w:ascii="Times New Roman" w:hAnsi="Times New Roman" w:cs="Times New Roman"/>
+          <w:sz w:val="24"/>
+          <w:szCs w:val="24"/>
+        </w:rPr>
+        <w:t>pendidikan, social, budaya, olahraga, ekonomi maupun politik selalu</w:t>
+      </w:r>
+      <w:r>
+        <w:rPr>
+          <w:rFonts w:ascii="Times New Roman" w:hAnsi="Times New Roman" w:cs="Times New Roman"/>
+          <w:sz w:val="24"/>
+          <w:szCs w:val="24"/>
+        </w:rPr>
+        <w:t xml:space="preserve"> </w:t>
+      </w:r>
+      <w:r>
+        <w:rPr>
+          <w:rFonts w:ascii="Times New Roman" w:hAnsi="Times New Roman" w:cs="Times New Roman"/>
+          <w:sz w:val="24"/>
+          <w:szCs w:val="24"/>
+        </w:rPr>
+        <w:t>memanfaatkan kecanggihan teknologi untuk mencari informasi dan membantu</w:t>
+      </w:r>
+      <w:r>
+        <w:rPr>
+          <w:rFonts w:ascii="Times New Roman" w:hAnsi="Times New Roman" w:cs="Times New Roman"/>
+          <w:sz w:val="24"/>
+          <w:szCs w:val="24"/>
+        </w:rPr>
+        <w:t xml:space="preserve"> </w:t>
+      </w:r>
+      <w:r>
+        <w:rPr>
+          <w:rFonts w:ascii="Times New Roman" w:hAnsi="Times New Roman" w:cs="Times New Roman"/>
+          <w:sz w:val="24"/>
+          <w:szCs w:val="24"/>
+        </w:rPr>
+        <w:t>melaksanakan setiap kegiatan-kegiatannya dalam pemecahan suatu masalah</w:t>
+      </w:r>
+      <w:r>
+        <w:rPr>
+          <w:rFonts w:ascii="Times New Roman" w:hAnsi="Times New Roman" w:cs="Times New Roman"/>
+          <w:sz w:val="24"/>
+          <w:szCs w:val="24"/>
+        </w:rPr>
+        <w:t>.</w:t>
       </w:r>
     </w:p>
     <w:p>
@@ -577,25 +665,8 @@
         <w:rPr>
           <w:rFonts w:ascii="Times New Roman" w:hAnsi="Times New Roman" w:cs="Times New Roman"/>
           <w:sz w:val="24"/>
-          <w:highlight w:val="yellow"/>
-        </w:rPr>
-        <w:t xml:space="preserve">Pemrograman </w:t>
-      </w:r>
-      <w:r>
-        <w:rPr>
-          <w:rFonts w:ascii="Times New Roman" w:hAnsi="Times New Roman" w:cs="Times New Roman"/>
-          <w:sz w:val="24"/>
-          <w:highlight w:val="yellow"/>
-        </w:rPr>
-        <w:t>K</w:t>
-      </w:r>
-      <w:r>
-        <w:rPr>
-          <w:rFonts w:ascii="Times New Roman" w:hAnsi="Times New Roman" w:cs="Times New Roman"/>
-          <w:sz w:val="24"/>
-          <w:highlight w:val="yellow"/>
-        </w:rPr>
-        <w:t>ompetitif (juga dikenal sebagai pemrograman olahraga) adalah olahraga pikiran yang biasanya diadakan melalui Internet atau jaringan lokal, yang melibatkan peserta yang mencoba membuat program sesuai dengan spesifikasi yang disediakan. Para kontestan disebut sebagai pemrogram olahraga.</w:t>
+        </w:rPr>
+        <w:t>Pemrograman Kompetitif (juga dikenal sebagai pemrograman olahraga) adalah olahraga pikiran yang biasanya diadakan melalui Internet atau jaringan lokal, yang melibatkan peserta yang mencoba membuat program sesuai dengan spesifikasi yang disediakan. Para kontestan disebut sebagai pemrogram olahraga.</w:t>
       </w:r>
     </w:p>
     <w:p>
@@ -620,54 +691,16 @@
           <w:szCs w:val="24"/>
           <w:shd w:val="clear" w:color="auto" w:fill="FFFFFF"/>
         </w:rPr>
-        <w:t xml:space="preserve">Perlunya pengembangan diri bagi para calon penerus bangsa harus selalu ditingkatkan dengan adanya kegiatan yang mewadahi atau menfasilitasi suatu pengembangan potensi kemampuan dibidang teknologi khususnya dibidang </w:t>
+        <w:t>Perlunya pengembangan diri bagi para calon penerus bangsa harus selalu ditingkatkan dengan adanya kegiatan yang mewadahi atau menfasilitasi pengembangan potensi kemampuan di bidang teknologi, khususnya di bidang IT (Information Technology). Kebutuhan akan IT di era globalisasi ini sudah menjadi bagian dari kehidupan manusia yang tidak bisa dipisahkan, sehingga sangat perlu diadakan suatu kegiatan untuk memfasilitasi hal tersebut</w:t>
       </w:r>
       <w:r>
         <w:rPr>
           <w:rFonts w:ascii="Times New Roman" w:hAnsi="Times New Roman" w:cs="Times New Roman"/>
-          <w:i/>
           <w:sz w:val="24"/>
           <w:szCs w:val="24"/>
           <w:shd w:val="clear" w:color="auto" w:fill="FFFFFF"/>
         </w:rPr>
-        <w:t xml:space="preserve">IT (Information Technology). </w:t>
-      </w:r>
-      <w:r>
-        <w:rPr>
-          <w:rFonts w:ascii="Times New Roman" w:hAnsi="Times New Roman" w:cs="Times New Roman"/>
-          <w:sz w:val="24"/>
-          <w:szCs w:val="24"/>
-          <w:shd w:val="clear" w:color="auto" w:fill="FFFFFF"/>
-        </w:rPr>
-        <w:t xml:space="preserve">Kebutuhan </w:t>
-      </w:r>
-      <w:r>
-        <w:rPr>
-          <w:rFonts w:ascii="Times New Roman" w:hAnsi="Times New Roman" w:cs="Times New Roman"/>
-          <w:i/>
-          <w:sz w:val="24"/>
-          <w:szCs w:val="24"/>
-          <w:shd w:val="clear" w:color="auto" w:fill="FFFFFF"/>
-        </w:rPr>
-        <w:t>IT</w:t>
-      </w:r>
-      <w:r>
-        <w:rPr>
-          <w:rFonts w:ascii="Times New Roman" w:hAnsi="Times New Roman" w:cs="Times New Roman"/>
-          <w:sz w:val="24"/>
-          <w:szCs w:val="24"/>
-          <w:shd w:val="clear" w:color="auto" w:fill="FFFFFF"/>
-        </w:rPr>
-        <w:t xml:space="preserve"> di era globalisasi ini sudah menjadi bagian dari kehidupan manusia yang tidak bias dipisahkan, sehingga sangat perlu diadakannya suatu kegiatan untuk </w:t>
-      </w:r>
-      <w:r>
-        <w:rPr>
-          <w:rFonts w:ascii="Times New Roman" w:hAnsi="Times New Roman" w:cs="Times New Roman"/>
-          <w:sz w:val="24"/>
-          <w:szCs w:val="24"/>
-          <w:shd w:val="clear" w:color="auto" w:fill="FFFFFF"/>
-        </w:rPr>
-        <w:t>memfasilitasi akan hal tersebut.</w:t>
+        <w:t>.</w:t>
       </w:r>
     </w:p>
     <w:p>
@@ -680,11 +713,22 @@
         <w:textAlignment w:val="baseline"/>
         <w:rPr>
           <w:rFonts w:ascii="Times New Roman" w:hAnsi="Times New Roman" w:cs="Times New Roman"/>
+          <w:iCs/>
           <w:sz w:val="24"/>
           <w:szCs w:val="24"/>
           <w:shd w:val="clear" w:color="auto" w:fill="FFFFFF"/>
         </w:rPr>
       </w:pPr>
+      <w:r>
+        <w:rPr>
+          <w:rFonts w:ascii="Times New Roman" w:hAnsi="Times New Roman" w:cs="Times New Roman"/>
+          <w:iCs/>
+          <w:sz w:val="24"/>
+          <w:szCs w:val="24"/>
+          <w:shd w:val="clear" w:color="auto" w:fill="FFFFFF"/>
+        </w:rPr>
+        <w:t>IT (</w:t>
+      </w:r>
       <w:r>
         <w:rPr>
           <w:rFonts w:ascii="Times New Roman" w:hAnsi="Times New Roman" w:cs="Times New Roman"/>
@@ -693,7 +737,17 @@
           <w:szCs w:val="24"/>
           <w:shd w:val="clear" w:color="auto" w:fill="FFFFFF"/>
         </w:rPr>
-        <w:t xml:space="preserve">IT (Information </w:t>
+        <w:t>Information Technology</w:t>
+      </w:r>
+      <w:r>
+        <w:rPr>
+          <w:rFonts w:ascii="Times New Roman" w:hAnsi="Times New Roman" w:cs="Times New Roman"/>
+          <w:iCs/>
+          <w:sz w:val="24"/>
+          <w:szCs w:val="24"/>
+          <w:shd w:val="clear" w:color="auto" w:fill="FFFFFF"/>
+        </w:rPr>
+        <w:t xml:space="preserve">) adalah singkatan resmi untuk teknologi yang membantu manusia dalam membuat, mengubah, menyimpan, mengomunikasikan, dan/atau menyebarkan informasi. Meskipun IT secara umum dipahami sebagai singkatan dari </w:t>
       </w:r>
       <w:r>
         <w:rPr>
@@ -703,7 +757,17 @@
           <w:szCs w:val="24"/>
           <w:shd w:val="clear" w:color="auto" w:fill="FFFFFF"/>
         </w:rPr>
-        <w:t>and</w:t>
+        <w:t>Information</w:t>
+      </w:r>
+      <w:r>
+        <w:rPr>
+          <w:rFonts w:ascii="Times New Roman" w:hAnsi="Times New Roman" w:cs="Times New Roman"/>
+          <w:iCs/>
+          <w:sz w:val="24"/>
+          <w:szCs w:val="24"/>
+          <w:shd w:val="clear" w:color="auto" w:fill="FFFFFF"/>
+        </w:rPr>
+        <w:t xml:space="preserve"> and </w:t>
       </w:r>
       <w:r>
         <w:rPr>
@@ -713,44 +777,27 @@
           <w:szCs w:val="24"/>
           <w:shd w:val="clear" w:color="auto" w:fill="FFFFFF"/>
         </w:rPr>
-        <w:t xml:space="preserve"> Technology)</w:t>
+        <w:t>Technology</w:t>
       </w:r>
       <w:r>
         <w:rPr>
           <w:rFonts w:ascii="Times New Roman" w:hAnsi="Times New Roman" w:cs="Times New Roman"/>
+          <w:iCs/>
           <w:sz w:val="24"/>
           <w:szCs w:val="24"/>
           <w:shd w:val="clear" w:color="auto" w:fill="FFFFFF"/>
         </w:rPr>
-        <w:t xml:space="preserve">, merupakan singkatan/akronim tidak resmi dalam bahasa Indonesia. </w:t>
+        <w:t>, namun sebenarnya istilah tersebut tidak resmi dalam bahasa Indonesia</w:t>
       </w:r>
       <w:r>
         <w:rPr>
           <w:rFonts w:ascii="Times New Roman" w:hAnsi="Times New Roman" w:cs="Times New Roman"/>
-          <w:i/>
+          <w:iCs/>
           <w:sz w:val="24"/>
           <w:szCs w:val="24"/>
           <w:shd w:val="clear" w:color="auto" w:fill="FFFFFF"/>
         </w:rPr>
-        <w:t>IT</w:t>
-      </w:r>
-      <w:r>
-        <w:rPr>
-          <w:rFonts w:ascii="Times New Roman" w:hAnsi="Times New Roman" w:cs="Times New Roman"/>
-          <w:sz w:val="24"/>
-          <w:szCs w:val="24"/>
-          <w:shd w:val="clear" w:color="auto" w:fill="FFFFFF"/>
-        </w:rPr>
-        <w:t xml:space="preserve"> merupakan istilah umum untuk teknologi yang membantu manusia dalam hal membuat, mengubah, menyimpan, mengomunikasikan</w:t>
-      </w:r>
-      <w:r>
-        <w:rPr>
-          <w:rFonts w:ascii="Times New Roman" w:hAnsi="Times New Roman" w:cs="Times New Roman"/>
-          <w:sz w:val="24"/>
-          <w:szCs w:val="24"/>
-          <w:shd w:val="clear" w:color="auto" w:fill="FFFFFF"/>
-        </w:rPr>
-        <w:t xml:space="preserve"> dan/atau menyebarkan informasi.</w:t>
+        <w:t>.</w:t>
       </w:r>
     </w:p>
     <w:p>
@@ -775,80 +822,7 @@
           <w:szCs w:val="24"/>
           <w:shd w:val="clear" w:color="auto" w:fill="FFFFFF"/>
         </w:rPr>
-        <w:t>Maka dari itu, Badan Eksekutif Mahasiswa Fakultas Ilmu Komputer dan Informatika Universitas Nurtanio Bandung (BEM FIKI UNNUR) membuka peluang atau memfasilitasi bagi para siswa di tingkat SMA/SM</w:t>
-      </w:r>
-      <w:r>
-        <w:rPr>
-          <w:rFonts w:ascii="Times New Roman" w:hAnsi="Times New Roman" w:cs="Times New Roman"/>
-          <w:sz w:val="24"/>
-          <w:szCs w:val="24"/>
-          <w:shd w:val="clear" w:color="auto" w:fill="FFFFFF"/>
-        </w:rPr>
-        <w:t>K/MA</w:t>
-      </w:r>
-      <w:r>
-        <w:rPr>
-          <w:rFonts w:ascii="Times New Roman" w:hAnsi="Times New Roman" w:cs="Times New Roman"/>
-          <w:sz w:val="24"/>
-          <w:szCs w:val="24"/>
-          <w:shd w:val="clear" w:color="auto" w:fill="FFFFFF"/>
-        </w:rPr>
-        <w:t xml:space="preserve"> Sederajat</w:t>
-      </w:r>
-      <w:r>
-        <w:rPr>
-          <w:rFonts w:ascii="Times New Roman" w:hAnsi="Times New Roman" w:cs="Times New Roman"/>
-          <w:sz w:val="24"/>
-          <w:szCs w:val="24"/>
-          <w:shd w:val="clear" w:color="auto" w:fill="FFFFFF"/>
-        </w:rPr>
-        <w:t xml:space="preserve"> dan </w:t>
-      </w:r>
-      <w:r>
-        <w:rPr>
-          <w:rFonts w:ascii="Times New Roman" w:hAnsi="Times New Roman" w:cs="Times New Roman"/>
-          <w:sz w:val="24"/>
-          <w:szCs w:val="24"/>
-          <w:highlight w:val="yellow"/>
-          <w:shd w:val="clear" w:color="auto" w:fill="FFFFFF"/>
-        </w:rPr>
-        <w:t>Mahasiswa UNNUR</w:t>
-      </w:r>
-      <w:r>
-        <w:rPr>
-          <w:rFonts w:ascii="Times New Roman" w:hAnsi="Times New Roman" w:cs="Times New Roman"/>
-          <w:sz w:val="24"/>
-          <w:szCs w:val="24"/>
-          <w:shd w:val="clear" w:color="auto" w:fill="FFFFFF"/>
-        </w:rPr>
-        <w:t xml:space="preserve"> untuk s</w:t>
-      </w:r>
-      <w:r>
-        <w:rPr>
-          <w:rFonts w:ascii="Times New Roman" w:hAnsi="Times New Roman" w:cs="Times New Roman"/>
-          <w:sz w:val="24"/>
-          <w:szCs w:val="24"/>
-          <w:shd w:val="clear" w:color="auto" w:fill="FFFFFF"/>
-        </w:rPr>
-        <w:t xml:space="preserve">aling mengembangkan bakat </w:t>
-      </w:r>
-      <w:r>
-        <w:rPr>
-          <w:rFonts w:ascii="Times New Roman" w:hAnsi="Times New Roman" w:cs="Times New Roman"/>
-          <w:sz w:val="24"/>
-          <w:szCs w:val="24"/>
-          <w:shd w:val="clear" w:color="auto" w:fill="FFFFFF"/>
-        </w:rPr>
-        <w:t>dalam bidang teknologi yang</w:t>
-      </w:r>
-      <w:r>
-        <w:rPr>
-          <w:rFonts w:ascii="Times New Roman" w:hAnsi="Times New Roman" w:cs="Times New Roman"/>
-          <w:sz w:val="24"/>
-          <w:szCs w:val="24"/>
-          <w:shd w:val="clear" w:color="auto" w:fill="FFFFFF"/>
-        </w:rPr>
-        <w:t xml:space="preserve"> diadakan BEM FIKI UNNUR.</w:t>
+        <w:t>Maka dari itu, Badan Eksekutif Mahasiswa Fakultas Ilmu Komputer dan Informatika Universitas Nurtanio Bandung (BEM FIKI UNNUR) membuka peluang atau memfasilitasi bagi para siswa di tingkat SMA/SMK/MA sederajat dan mahasiswa UNNUR untuk saling mengembangkan bakat dalam bidang teknologi yang diadakan oleh BEM FIKI UNNUR.</w:t>
       </w:r>
     </w:p>
     <w:p>
@@ -872,116 +846,7 @@
           <w:sz w:val="24"/>
           <w:szCs w:val="24"/>
         </w:rPr>
-        <w:t>Badan Eksekutif Mahasiswa Fakultas Ilmu Kom</w:t>
-      </w:r>
-      <w:r>
-        <w:rPr>
-          <w:rFonts w:ascii="Times New Roman" w:hAnsi="Times New Roman" w:cs="Times New Roman"/>
-          <w:sz w:val="24"/>
-          <w:szCs w:val="24"/>
-          <w:shd w:val="clear" w:color="auto" w:fill="FFFFFF"/>
-        </w:rPr>
-        <w:t xml:space="preserve">puter dan Informatika </w:t>
-      </w:r>
-      <w:r>
-        <w:rPr>
-          <w:rFonts w:ascii="Times New Roman" w:hAnsi="Times New Roman" w:cs="Times New Roman"/>
-          <w:sz w:val="24"/>
-          <w:szCs w:val="24"/>
-          <w:shd w:val="clear" w:color="auto" w:fill="FFFFFF"/>
-        </w:rPr>
-        <w:t xml:space="preserve">Universitas Nurtanio Bandung (BEM FIKI UNNUR) bermaksud mengadakan kegiatan </w:t>
-      </w:r>
-      <w:r>
-        <w:rPr>
-          <w:rFonts w:ascii="Times New Roman" w:hAnsi="Times New Roman" w:cs="Times New Roman"/>
-          <w:sz w:val="24"/>
-          <w:highlight w:val="yellow"/>
-        </w:rPr>
-        <w:t>Pemrograman Kompetitif</w:t>
-      </w:r>
-      <w:r>
-        <w:rPr>
-          <w:rFonts w:ascii="Times New Roman" w:hAnsi="Times New Roman" w:cs="Times New Roman"/>
-          <w:sz w:val="24"/>
-          <w:szCs w:val="24"/>
-          <w:shd w:val="clear" w:color="auto" w:fill="FFFFFF"/>
-        </w:rPr>
-        <w:t xml:space="preserve"> yang berjudul </w:t>
-      </w:r>
-      <w:r>
-        <w:rPr>
-          <w:rFonts w:ascii="Times New Roman" w:hAnsi="Times New Roman" w:cs="Times New Roman"/>
-          <w:i/>
-          <w:sz w:val="24"/>
-          <w:szCs w:val="24"/>
-          <w:shd w:val="clear" w:color="auto" w:fill="FFFFFF"/>
-        </w:rPr>
-        <w:t xml:space="preserve">“TECHNOVATION” </w:t>
-      </w:r>
-      <w:r>
-        <w:rPr>
-          <w:rFonts w:ascii="Times New Roman" w:hAnsi="Times New Roman" w:cs="Times New Roman"/>
-          <w:sz w:val="24"/>
-          <w:szCs w:val="24"/>
-          <w:shd w:val="clear" w:color="auto" w:fill="FFFFFF"/>
-        </w:rPr>
-        <w:t xml:space="preserve">dengan bertemakan </w:t>
-      </w:r>
-      <w:r>
-        <w:rPr>
-          <w:rFonts w:ascii="Times New Roman" w:eastAsia="Times New Roman" w:hAnsi="Times New Roman" w:cs="Times New Roman"/>
-          <w:i/>
-          <w:sz w:val="24"/>
-          <w:szCs w:val="24"/>
-        </w:rPr>
-        <w:t>“Creating a balance of technology environment to achieve modern society”</w:t>
-      </w:r>
-      <w:r>
-        <w:rPr>
-          <w:rFonts w:ascii="Times New Roman" w:eastAsia="Times New Roman" w:hAnsi="Times New Roman" w:cs="Times New Roman"/>
-          <w:i/>
-          <w:sz w:val="24"/>
-          <w:szCs w:val="24"/>
-        </w:rPr>
-        <w:t>.</w:t>
-      </w:r>
-      <w:r>
-        <w:rPr>
-          <w:rFonts w:ascii="Times New Roman" w:hAnsi="Times New Roman" w:cs="Times New Roman"/>
-          <w:i/>
-          <w:sz w:val="24"/>
-          <w:szCs w:val="24"/>
-          <w:shd w:val="clear" w:color="auto" w:fill="FFFFFF"/>
-        </w:rPr>
-        <w:t xml:space="preserve"> </w:t>
-      </w:r>
-      <w:r>
-        <w:rPr>
-          <w:rFonts w:ascii="Times New Roman" w:hAnsi="Times New Roman" w:cs="Times New Roman"/>
-          <w:sz w:val="24"/>
-          <w:szCs w:val="24"/>
-          <w:shd w:val="clear" w:color="auto" w:fill="FFFFFF"/>
-        </w:rPr>
-        <w:t>Tema ini</w:t>
-      </w:r>
-      <w:r>
-        <w:rPr>
-          <w:rFonts w:ascii="Times New Roman" w:hAnsi="Times New Roman" w:cs="Times New Roman"/>
-          <w:sz w:val="24"/>
-          <w:szCs w:val="24"/>
-          <w:shd w:val="clear" w:color="auto" w:fill="FFFFFF"/>
-        </w:rPr>
-        <w:t xml:space="preserve"> diangkat guna </w:t>
-      </w:r>
-      <w:r>
-        <w:rPr>
-          <w:rFonts w:ascii="Times New Roman" w:hAnsi="Times New Roman" w:cs="Times New Roman"/>
-          <w:sz w:val="24"/>
-          <w:szCs w:val="24"/>
-          <w:shd w:val="clear" w:color="auto" w:fill="FFFFFF"/>
-        </w:rPr>
-        <w:t>Menciptakan keseimbangan lingkungan teknologi untuk mencapai masyarakat modern.</w:t>
+        <w:t>Badan Eksekutif Mahasiswa Fakultas Ilmu Komputer dan Informatika Universitas Nurtanio Bandung (BEM FIKI UNNUR) bermaksud mengadakan kegiatan Pemrograman Kompetitif yang berjudul "TECHNOVATION" dengan tema "Creating a balance of technology environment to achieve modern society". Tema ini diangkat guna menciptakan keseimbangan lingkungan teknologi untuk mencapai masyarakat modern.</w:t>
       </w:r>
     </w:p>
     <w:p>
@@ -1062,7 +927,6 @@
         <w:rPr>
           <w:rFonts w:ascii="Times New Roman" w:hAnsi="Times New Roman" w:cs="Times New Roman"/>
           <w:sz w:val="24"/>
-          <w:highlight w:val="yellow"/>
         </w:rPr>
         <w:t>Pemrograman Kompetitif</w:t>
       </w:r>
@@ -1090,7 +954,15 @@
           <w:sz w:val="24"/>
           <w:szCs w:val="24"/>
         </w:rPr>
-        <w:t>, sebagai berikut:</w:t>
+        <w:t>, sebagai berikut</w:t>
+      </w:r>
+      <w:r>
+        <w:rPr>
+          <w:rFonts w:ascii="Times New Roman" w:eastAsia="Times New Roman" w:hAnsi="Times New Roman" w:cs="Times New Roman"/>
+          <w:sz w:val="24"/>
+          <w:szCs w:val="24"/>
+        </w:rPr>
+        <w:t>:</w:t>
       </w:r>
     </w:p>
     <w:p>
@@ -1108,7 +980,6 @@
           <w:rFonts w:ascii="Times New Roman" w:hAnsi="Times New Roman" w:cs="Times New Roman"/>
           <w:sz w:val="24"/>
           <w:szCs w:val="24"/>
-          <w:highlight w:val="yellow"/>
         </w:rPr>
       </w:pPr>
       <w:r>
@@ -1116,8 +987,8 @@
           <w:rFonts w:ascii="Times New Roman" w:hAnsi="Times New Roman" w:cs="Times New Roman"/>
           <w:sz w:val="24"/>
           <w:szCs w:val="24"/>
-          <w:highlight w:val="yellow"/>
-        </w:rPr>
+        </w:rPr>
+        <w:lastRenderedPageBreak/>
         <w:t>Meningkatkan kemampuan pemrograman: Melalui Pemrograman Kompetitif, peserta diajarkan untuk memecahkan masalah dengan menggunakan algoritma dan kode yang efisien dan efektif. Hal ini akan meningkatkan kemampuan pemrograman peserta</w:t>
       </w:r>
       <w:r>
@@ -1125,7 +996,6 @@
           <w:rFonts w:ascii="Times New Roman" w:hAnsi="Times New Roman" w:cs="Times New Roman"/>
           <w:sz w:val="24"/>
           <w:szCs w:val="24"/>
-          <w:highlight w:val="yellow"/>
         </w:rPr>
         <w:t>.</w:t>
       </w:r>
@@ -1145,7 +1015,6 @@
           <w:rFonts w:ascii="Times New Roman" w:hAnsi="Times New Roman" w:cs="Times New Roman"/>
           <w:sz w:val="24"/>
           <w:szCs w:val="24"/>
-          <w:highlight w:val="yellow"/>
         </w:rPr>
       </w:pPr>
       <w:r>
@@ -1153,9 +1022,7 @@
           <w:rFonts w:ascii="Times New Roman" w:hAnsi="Times New Roman" w:cs="Times New Roman"/>
           <w:sz w:val="24"/>
           <w:szCs w:val="24"/>
-          <w:highlight w:val="yellow"/>
-        </w:rPr>
-        <w:lastRenderedPageBreak/>
+        </w:rPr>
         <w:t>Me</w:t>
       </w:r>
       <w:r>
@@ -1163,7 +1030,6 @@
           <w:rFonts w:ascii="Times New Roman" w:hAnsi="Times New Roman" w:cs="Times New Roman"/>
           <w:sz w:val="24"/>
           <w:szCs w:val="24"/>
-          <w:highlight w:val="yellow"/>
         </w:rPr>
         <w:t>ngasah kemampuan kerja tim dalam mengerjakan studi kasus.</w:t>
       </w:r>
@@ -1181,15 +1047,13 @@
           <w:rFonts w:ascii="Times New Roman" w:eastAsia="Times New Roman" w:hAnsi="Times New Roman" w:cs="Times New Roman"/>
           <w:sz w:val="24"/>
           <w:szCs w:val="24"/>
-          <w:highlight w:val="yellow"/>
-        </w:rPr>
-      </w:pPr>
-      <w:r>
-        <w:rPr>
-          <w:rFonts w:ascii="Times New Roman" w:eastAsia="Times New Roman" w:hAnsi="Times New Roman" w:cs="Times New Roman"/>
-          <w:sz w:val="24"/>
-          <w:szCs w:val="24"/>
-          <w:highlight w:val="yellow"/>
+        </w:rPr>
+      </w:pPr>
+      <w:r>
+        <w:rPr>
+          <w:rFonts w:ascii="Times New Roman" w:eastAsia="Times New Roman" w:hAnsi="Times New Roman" w:cs="Times New Roman"/>
+          <w:sz w:val="24"/>
+          <w:szCs w:val="24"/>
         </w:rPr>
         <w:t>Mengasah kemampuan logika dan analisis: Peserta harus memiliki kemampuan logika dan analisis yang baik untuk menyelesaikan masalah dalam waktu yang terbatas. Hal ini akan membantu peserta dalam menyelesaikan masalah dalam kehidupan nyata</w:t>
       </w:r>
@@ -1198,7 +1062,6 @@
           <w:rFonts w:ascii="Times New Roman" w:eastAsia="Times New Roman" w:hAnsi="Times New Roman" w:cs="Times New Roman"/>
           <w:sz w:val="24"/>
           <w:szCs w:val="24"/>
-          <w:highlight w:val="yellow"/>
         </w:rPr>
         <w:t>.</w:t>
       </w:r>
@@ -1216,15 +1079,13 @@
           <w:rFonts w:ascii="Times New Roman" w:eastAsia="Times New Roman" w:hAnsi="Times New Roman" w:cs="Times New Roman"/>
           <w:sz w:val="24"/>
           <w:szCs w:val="24"/>
-          <w:highlight w:val="yellow"/>
-        </w:rPr>
-      </w:pPr>
-      <w:r>
-        <w:rPr>
-          <w:rFonts w:ascii="Times New Roman" w:eastAsia="Times New Roman" w:hAnsi="Times New Roman" w:cs="Times New Roman"/>
-          <w:sz w:val="24"/>
-          <w:szCs w:val="24"/>
-          <w:highlight w:val="yellow"/>
+        </w:rPr>
+      </w:pPr>
+      <w:r>
+        <w:rPr>
+          <w:rFonts w:ascii="Times New Roman" w:eastAsia="Times New Roman" w:hAnsi="Times New Roman" w:cs="Times New Roman"/>
+          <w:sz w:val="24"/>
+          <w:szCs w:val="24"/>
         </w:rPr>
         <w:t>Meningkatkan kreativitas: Pemrograman Kompetitif dapat membantu peserta dalam mengembangkan kreativitas mereka dalam menyelesaikan masalah yang sulit.</w:t>
       </w:r>
@@ -1242,15 +1103,13 @@
           <w:rFonts w:ascii="Times New Roman" w:eastAsia="Times New Roman" w:hAnsi="Times New Roman" w:cs="Times New Roman"/>
           <w:sz w:val="24"/>
           <w:szCs w:val="24"/>
-          <w:highlight w:val="yellow"/>
-        </w:rPr>
-      </w:pPr>
-      <w:r>
-        <w:rPr>
-          <w:rFonts w:ascii="Times New Roman" w:eastAsia="Times New Roman" w:hAnsi="Times New Roman" w:cs="Times New Roman"/>
-          <w:sz w:val="24"/>
-          <w:szCs w:val="24"/>
-          <w:highlight w:val="yellow"/>
+        </w:rPr>
+      </w:pPr>
+      <w:r>
+        <w:rPr>
+          <w:rFonts w:ascii="Times New Roman" w:eastAsia="Times New Roman" w:hAnsi="Times New Roman" w:cs="Times New Roman"/>
+          <w:sz w:val="24"/>
+          <w:szCs w:val="24"/>
         </w:rPr>
         <w:t xml:space="preserve">Memperkenalkan Universitas Nurtanio Bandung khususnya </w:t>
       </w:r>
@@ -1259,7 +1118,6 @@
           <w:rFonts w:ascii="Times New Roman" w:hAnsi="Times New Roman" w:cs="Times New Roman"/>
           <w:sz w:val="24"/>
           <w:szCs w:val="24"/>
-          <w:highlight w:val="yellow"/>
           <w:shd w:val="clear" w:color="auto" w:fill="FFFFFF"/>
         </w:rPr>
         <w:t>Fakultas Ilmu Komputer dan Informatika</w:t>
@@ -1269,7 +1127,6 @@
           <w:rFonts w:ascii="Times New Roman" w:hAnsi="Times New Roman" w:cs="Times New Roman"/>
           <w:sz w:val="24"/>
           <w:szCs w:val="24"/>
-          <w:highlight w:val="yellow"/>
           <w:shd w:val="clear" w:color="auto" w:fill="FFFFFF"/>
         </w:rPr>
         <w:t xml:space="preserve"> ke</w:t>
@@ -1279,7 +1136,6 @@
           <w:rFonts w:ascii="Times New Roman" w:eastAsia="Times New Roman" w:hAnsi="Times New Roman" w:cs="Times New Roman"/>
           <w:sz w:val="24"/>
           <w:szCs w:val="24"/>
-          <w:highlight w:val="yellow"/>
         </w:rPr>
         <w:t>pada pelajar SMA/SMK</w:t>
       </w:r>
@@ -1288,7 +1144,6 @@
           <w:rFonts w:ascii="Times New Roman" w:eastAsia="Times New Roman" w:hAnsi="Times New Roman" w:cs="Times New Roman"/>
           <w:sz w:val="24"/>
           <w:szCs w:val="24"/>
-          <w:highlight w:val="yellow"/>
         </w:rPr>
         <w:t>/MA</w:t>
       </w:r>
@@ -1297,7 +1152,6 @@
           <w:rFonts w:ascii="Times New Roman" w:eastAsia="Times New Roman" w:hAnsi="Times New Roman" w:cs="Times New Roman"/>
           <w:sz w:val="24"/>
           <w:szCs w:val="24"/>
-          <w:highlight w:val="yellow"/>
         </w:rPr>
         <w:t xml:space="preserve"> Sederajat</w:t>
       </w:r>
@@ -1306,7 +1160,6 @@
           <w:rFonts w:ascii="Times New Roman" w:eastAsia="Times New Roman" w:hAnsi="Times New Roman" w:cs="Times New Roman"/>
           <w:sz w:val="24"/>
           <w:szCs w:val="24"/>
-          <w:highlight w:val="yellow"/>
         </w:rPr>
         <w:t>.</w:t>
       </w:r>
@@ -1324,15 +1177,13 @@
           <w:rFonts w:ascii="Times New Roman" w:eastAsia="Times New Roman" w:hAnsi="Times New Roman" w:cs="Times New Roman"/>
           <w:sz w:val="24"/>
           <w:szCs w:val="24"/>
-          <w:highlight w:val="yellow"/>
-        </w:rPr>
-      </w:pPr>
-      <w:r>
-        <w:rPr>
-          <w:rFonts w:ascii="Times New Roman" w:eastAsia="Times New Roman" w:hAnsi="Times New Roman" w:cs="Times New Roman"/>
-          <w:sz w:val="24"/>
-          <w:szCs w:val="24"/>
-          <w:highlight w:val="yellow"/>
+        </w:rPr>
+      </w:pPr>
+      <w:r>
+        <w:rPr>
+          <w:rFonts w:ascii="Times New Roman" w:eastAsia="Times New Roman" w:hAnsi="Times New Roman" w:cs="Times New Roman"/>
+          <w:sz w:val="24"/>
+          <w:szCs w:val="24"/>
         </w:rPr>
         <w:t>Mewadahi bagi para siswa</w:t>
       </w:r>
@@ -1341,7 +1192,6 @@
           <w:rFonts w:ascii="Times New Roman" w:eastAsia="Times New Roman" w:hAnsi="Times New Roman" w:cs="Times New Roman"/>
           <w:sz w:val="24"/>
           <w:szCs w:val="24"/>
-          <w:highlight w:val="yellow"/>
         </w:rPr>
         <w:t>/i</w:t>
       </w:r>
@@ -1350,7 +1200,6 @@
           <w:rFonts w:ascii="Times New Roman" w:eastAsia="Times New Roman" w:hAnsi="Times New Roman" w:cs="Times New Roman"/>
           <w:sz w:val="24"/>
           <w:szCs w:val="24"/>
-          <w:highlight w:val="yellow"/>
         </w:rPr>
         <w:t xml:space="preserve"> SMA/SMK</w:t>
       </w:r>
@@ -1359,7 +1208,6 @@
           <w:rFonts w:ascii="Times New Roman" w:eastAsia="Times New Roman" w:hAnsi="Times New Roman" w:cs="Times New Roman"/>
           <w:sz w:val="24"/>
           <w:szCs w:val="24"/>
-          <w:highlight w:val="yellow"/>
         </w:rPr>
         <w:t>/MA</w:t>
       </w:r>
@@ -1368,7 +1216,6 @@
           <w:rFonts w:ascii="Times New Roman" w:eastAsia="Times New Roman" w:hAnsi="Times New Roman" w:cs="Times New Roman"/>
           <w:sz w:val="24"/>
           <w:szCs w:val="24"/>
-          <w:highlight w:val="yellow"/>
         </w:rPr>
         <w:t xml:space="preserve"> Sederajat</w:t>
       </w:r>
@@ -1377,7 +1224,6 @@
           <w:rFonts w:ascii="Times New Roman" w:eastAsia="Times New Roman" w:hAnsi="Times New Roman" w:cs="Times New Roman"/>
           <w:sz w:val="24"/>
           <w:szCs w:val="24"/>
-          <w:highlight w:val="yellow"/>
         </w:rPr>
         <w:t xml:space="preserve"> </w:t>
       </w:r>
@@ -1386,25 +1232,30 @@
           <w:rFonts w:ascii="Times New Roman" w:hAnsi="Times New Roman" w:cs="Times New Roman"/>
           <w:sz w:val="24"/>
           <w:szCs w:val="24"/>
-          <w:highlight w:val="yellow"/>
-        </w:rPr>
-        <w:t>dan para mahasiswa Fakultas Teknik Komputer Dan Informatika</w:t>
-      </w:r>
-      <w:r>
-        <w:rPr>
-          <w:rFonts w:ascii="Times New Roman" w:eastAsia="Times New Roman" w:hAnsi="Times New Roman" w:cs="Times New Roman"/>
-          <w:sz w:val="24"/>
-          <w:szCs w:val="24"/>
-          <w:highlight w:val="yellow"/>
-        </w:rPr>
-        <w:t xml:space="preserve"> untuk mengapresiasi kemampuan yang dimiliki k</w:t>
-      </w:r>
-      <w:r>
-        <w:rPr>
-          <w:rFonts w:ascii="Times New Roman" w:eastAsia="Times New Roman" w:hAnsi="Times New Roman" w:cs="Times New Roman"/>
-          <w:sz w:val="24"/>
-          <w:szCs w:val="24"/>
-          <w:highlight w:val="yellow"/>
+        </w:rPr>
+        <w:t xml:space="preserve">dan para mahasiswa </w:t>
+      </w:r>
+      <w:r>
+        <w:rPr>
+          <w:rFonts w:ascii="Times New Roman" w:hAnsi="Times New Roman" w:cs="Times New Roman"/>
+          <w:sz w:val="24"/>
+          <w:szCs w:val="24"/>
+        </w:rPr>
+        <w:t xml:space="preserve">UNNUR </w:t>
+      </w:r>
+      <w:r>
+        <w:rPr>
+          <w:rFonts w:ascii="Times New Roman" w:eastAsia="Times New Roman" w:hAnsi="Times New Roman" w:cs="Times New Roman"/>
+          <w:sz w:val="24"/>
+          <w:szCs w:val="24"/>
+        </w:rPr>
+        <w:t>untuk mengapresiasi kemampuan yang dimiliki k</w:t>
+      </w:r>
+      <w:r>
+        <w:rPr>
+          <w:rFonts w:ascii="Times New Roman" w:eastAsia="Times New Roman" w:hAnsi="Times New Roman" w:cs="Times New Roman"/>
+          <w:sz w:val="24"/>
+          <w:szCs w:val="24"/>
         </w:rPr>
         <w:t>hususnya</w:t>
       </w:r>
@@ -1413,7 +1264,6 @@
           <w:rFonts w:ascii="Times New Roman" w:eastAsia="Times New Roman" w:hAnsi="Times New Roman" w:cs="Times New Roman"/>
           <w:sz w:val="24"/>
           <w:szCs w:val="24"/>
-          <w:highlight w:val="yellow"/>
         </w:rPr>
         <w:t xml:space="preserve"> bakat di bidang teknologi.</w:t>
       </w:r>
@@ -1431,15 +1281,13 @@
           <w:rFonts w:ascii="Times New Roman" w:eastAsia="Times New Roman" w:hAnsi="Times New Roman" w:cs="Times New Roman"/>
           <w:sz w:val="24"/>
           <w:szCs w:val="24"/>
-          <w:highlight w:val="yellow"/>
-        </w:rPr>
-      </w:pPr>
-      <w:r>
-        <w:rPr>
-          <w:rFonts w:ascii="Times New Roman" w:eastAsia="Times New Roman" w:hAnsi="Times New Roman" w:cs="Times New Roman"/>
-          <w:sz w:val="24"/>
-          <w:szCs w:val="24"/>
-          <w:highlight w:val="yellow"/>
+        </w:rPr>
+      </w:pPr>
+      <w:r>
+        <w:rPr>
+          <w:rFonts w:ascii="Times New Roman" w:eastAsia="Times New Roman" w:hAnsi="Times New Roman" w:cs="Times New Roman"/>
+          <w:sz w:val="24"/>
+          <w:szCs w:val="24"/>
         </w:rPr>
         <w:t>Melatih kemampuan</w:t>
       </w:r>
@@ -1448,7 +1296,6 @@
           <w:rFonts w:ascii="Times New Roman" w:eastAsia="Times New Roman" w:hAnsi="Times New Roman" w:cs="Times New Roman"/>
           <w:sz w:val="24"/>
           <w:szCs w:val="24"/>
-          <w:highlight w:val="yellow"/>
         </w:rPr>
         <w:t xml:space="preserve"> di bidang </w:t>
       </w:r>
@@ -1457,7 +1304,6 @@
           <w:rFonts w:ascii="Times New Roman" w:eastAsia="Times New Roman" w:hAnsi="Times New Roman" w:cs="Times New Roman"/>
           <w:sz w:val="24"/>
           <w:szCs w:val="24"/>
-          <w:highlight w:val="yellow"/>
         </w:rPr>
         <w:t>teknologi</w:t>
       </w:r>
@@ -1466,7 +1312,6 @@
           <w:rFonts w:ascii="Times New Roman" w:eastAsia="Times New Roman" w:hAnsi="Times New Roman" w:cs="Times New Roman"/>
           <w:sz w:val="24"/>
           <w:szCs w:val="24"/>
-          <w:highlight w:val="yellow"/>
         </w:rPr>
         <w:t xml:space="preserve"> dalam mengikuti </w:t>
       </w:r>
@@ -1475,7 +1320,6 @@
           <w:rFonts w:ascii="Times New Roman" w:eastAsia="Times New Roman" w:hAnsi="Times New Roman" w:cs="Times New Roman"/>
           <w:sz w:val="24"/>
           <w:szCs w:val="24"/>
-          <w:highlight w:val="yellow"/>
         </w:rPr>
         <w:t>perlombaan TECHNOVATION</w:t>
       </w:r>
@@ -1484,7 +1328,6 @@
           <w:rFonts w:ascii="Times New Roman" w:eastAsia="Times New Roman" w:hAnsi="Times New Roman" w:cs="Times New Roman"/>
           <w:sz w:val="24"/>
           <w:szCs w:val="24"/>
-          <w:highlight w:val="yellow"/>
         </w:rPr>
         <w:t xml:space="preserve"> </w:t>
       </w:r>
@@ -1493,7 +1336,6 @@
           <w:rFonts w:ascii="Times New Roman" w:eastAsia="Times New Roman" w:hAnsi="Times New Roman" w:cs="Times New Roman"/>
           <w:sz w:val="24"/>
           <w:szCs w:val="24"/>
-          <w:highlight w:val="yellow"/>
         </w:rPr>
         <w:t>yang diadakan BEM FIKI UNNUR</w:t>
       </w:r>
@@ -1502,7 +1344,6 @@
           <w:rFonts w:ascii="Times New Roman" w:eastAsia="Times New Roman" w:hAnsi="Times New Roman" w:cs="Times New Roman"/>
           <w:sz w:val="24"/>
           <w:szCs w:val="24"/>
-          <w:highlight w:val="yellow"/>
         </w:rPr>
         <w:t>.</w:t>
       </w:r>
@@ -1574,38 +1415,6 @@
           <w:sz w:val="24"/>
           <w:szCs w:val="24"/>
         </w:rPr>
-        <w:object w:dxaOrig="7187" w:dyaOrig="2920" w14:anchorId="1C8C1405">
-          <v:shapetype id="_x0000_t75" coordsize="21600,21600" o:spt="75" o:preferrelative="t" path="m@4@5l@4@11@9@11@9@5xe" filled="f" stroked="f">
-            <v:stroke joinstyle="miter"/>
-            <v:formulas>
-              <v:f eqn="if lineDrawn pixelLineWidth 0"/>
-              <v:f eqn="sum @0 1 0"/>
-              <v:f eqn="sum 0 0 @1"/>
-              <v:f eqn="prod @2 1 2"/>
-              <v:f eqn="prod @3 21600 pixelWidth"/>
-              <v:f eqn="prod @3 21600 pixelHeight"/>
-              <v:f eqn="sum @0 0 1"/>
-              <v:f eqn="prod @6 1 2"/>
-              <v:f eqn="prod @7 21600 pixelWidth"/>
-              <v:f eqn="sum @8 21600 0"/>
-              <v:f eqn="prod @7 21600 pixelHeight"/>
-              <v:f eqn="sum @10 21600 0"/>
-            </v:formulas>
-            <v:path o:extrusionok="f" gradientshapeok="t" o:connecttype="rect"/>
-            <o:lock v:ext="edit" aspectratio="t"/>
-          </v:shapetype>
-          <v:shape id="_x0000_i1025" type="#_x0000_t75" style="width:359.35pt;height:145.9pt" o:ole="">
-            <v:imagedata r:id="rId9" o:title=""/>
-          </v:shape>
-          <o:OLEObject Type="Embed" ProgID="Excel.Sheet.12" ShapeID="_x0000_i1025" DrawAspect="Content" ObjectID="_1741627452" r:id="rId10"/>
-        </w:object>
-      </w:r>
-      <w:r>
-        <w:rPr>
-          <w:rFonts w:ascii="Times New Roman" w:eastAsia="Times New Roman" w:hAnsi="Times New Roman" w:cs="Times New Roman"/>
-          <w:sz w:val="24"/>
-          <w:szCs w:val="24"/>
-        </w:rPr>
         <w:t>Nama Kegiatan</w:t>
       </w:r>
     </w:p>
@@ -1837,15 +1646,7 @@
           <w:sz w:val="24"/>
           <w:szCs w:val="24"/>
         </w:rPr>
-        <w:t>Selasa &amp; Rabu</w:t>
-      </w:r>
-      <w:r>
-        <w:rPr>
-          <w:rFonts w:ascii="Times New Roman" w:hAnsi="Times New Roman" w:cs="Times New Roman"/>
-          <w:sz w:val="24"/>
-          <w:szCs w:val="24"/>
-        </w:rPr>
-        <w:t xml:space="preserve"> </w:t>
+        <w:t>Selasa</w:t>
       </w:r>
     </w:p>
     <w:p>
@@ -1893,7 +1694,23 @@
           <w:sz w:val="24"/>
           <w:szCs w:val="24"/>
         </w:rPr>
-        <w:t>16-17 Mei 2023</w:t>
+        <w:t>16</w:t>
+      </w:r>
+      <w:r>
+        <w:rPr>
+          <w:rFonts w:ascii="Times New Roman" w:hAnsi="Times New Roman" w:cs="Times New Roman"/>
+          <w:sz w:val="24"/>
+          <w:szCs w:val="24"/>
+        </w:rPr>
+        <w:t xml:space="preserve"> </w:t>
+      </w:r>
+      <w:r>
+        <w:rPr>
+          <w:rFonts w:ascii="Times New Roman" w:hAnsi="Times New Roman" w:cs="Times New Roman"/>
+          <w:sz w:val="24"/>
+          <w:szCs w:val="24"/>
+        </w:rPr>
+        <w:t>Mei 2023</w:t>
       </w:r>
     </w:p>
     <w:p>
@@ -1941,7 +1758,23 @@
           <w:sz w:val="24"/>
           <w:szCs w:val="24"/>
         </w:rPr>
-        <w:t xml:space="preserve"> 08.00 WIB </w:t>
+        <w:t xml:space="preserve"> 0</w:t>
+      </w:r>
+      <w:r>
+        <w:rPr>
+          <w:rFonts w:ascii="Times New Roman" w:eastAsia="Times New Roman" w:hAnsi="Times New Roman" w:cs="Times New Roman"/>
+          <w:sz w:val="24"/>
+          <w:szCs w:val="24"/>
+        </w:rPr>
+        <w:t>7</w:t>
+      </w:r>
+      <w:r>
+        <w:rPr>
+          <w:rFonts w:ascii="Times New Roman" w:eastAsia="Times New Roman" w:hAnsi="Times New Roman" w:cs="Times New Roman"/>
+          <w:sz w:val="24"/>
+          <w:szCs w:val="24"/>
+        </w:rPr>
+        <w:t xml:space="preserve">.00 WIB </w:t>
       </w:r>
       <w:r>
         <w:rPr>
@@ -2067,7 +1900,6 @@
           <w:sz w:val="24"/>
           <w:szCs w:val="24"/>
         </w:rPr>
-        <w:lastRenderedPageBreak/>
         <w:t>Sasaran Kegiatan</w:t>
       </w:r>
     </w:p>
@@ -2155,24 +1987,69 @@
           <w:sz w:val="24"/>
           <w:szCs w:val="24"/>
         </w:rPr>
-        <w:t xml:space="preserve">ahasiswa/i Fakultas Teknik Komputer </w:t>
-      </w:r>
-      <w:r>
-        <w:rPr>
-          <w:rFonts w:ascii="Times New Roman" w:eastAsia="Times New Roman" w:hAnsi="Times New Roman" w:cs="Times New Roman"/>
-          <w:sz w:val="24"/>
-          <w:szCs w:val="24"/>
-        </w:rPr>
-        <w:t>d</w:t>
-      </w:r>
-      <w:r>
-        <w:rPr>
-          <w:rFonts w:ascii="Times New Roman" w:eastAsia="Times New Roman" w:hAnsi="Times New Roman" w:cs="Times New Roman"/>
-          <w:sz w:val="24"/>
-          <w:szCs w:val="24"/>
-        </w:rPr>
-        <w:t>an Informatika.</w:t>
-      </w:r>
+        <w:t xml:space="preserve">ahasiswa/i </w:t>
+      </w:r>
+      <w:r>
+        <w:rPr>
+          <w:rFonts w:ascii="Times New Roman" w:eastAsia="Times New Roman" w:hAnsi="Times New Roman" w:cs="Times New Roman"/>
+          <w:sz w:val="24"/>
+          <w:szCs w:val="24"/>
+        </w:rPr>
+        <w:t>UNNUR</w:t>
+      </w:r>
+      <w:r>
+        <w:rPr>
+          <w:rFonts w:ascii="Times New Roman" w:eastAsia="Times New Roman" w:hAnsi="Times New Roman" w:cs="Times New Roman"/>
+          <w:sz w:val="24"/>
+          <w:szCs w:val="24"/>
+        </w:rPr>
+        <w:t>.</w:t>
+      </w:r>
+    </w:p>
+    <w:p>
+      <w:pPr>
+        <w:pStyle w:val="ListParagraph"/>
+        <w:shd w:val="clear" w:color="auto" w:fill="FFFFFF"/>
+        <w:spacing w:after="0" w:line="360" w:lineRule="auto"/>
+        <w:ind w:left="851" w:firstLine="589"/>
+        <w:jc w:val="both"/>
+        <w:textAlignment w:val="baseline"/>
+        <w:rPr>
+          <w:rFonts w:ascii="Times New Roman" w:eastAsia="Times New Roman" w:hAnsi="Times New Roman" w:cs="Times New Roman"/>
+          <w:sz w:val="24"/>
+          <w:szCs w:val="24"/>
+        </w:rPr>
+      </w:pPr>
+    </w:p>
+    <w:p>
+      <w:pPr>
+        <w:pStyle w:val="ListParagraph"/>
+        <w:shd w:val="clear" w:color="auto" w:fill="FFFFFF"/>
+        <w:spacing w:after="0" w:line="360" w:lineRule="auto"/>
+        <w:ind w:left="851" w:firstLine="589"/>
+        <w:jc w:val="both"/>
+        <w:textAlignment w:val="baseline"/>
+        <w:rPr>
+          <w:rFonts w:ascii="Times New Roman" w:eastAsia="Times New Roman" w:hAnsi="Times New Roman" w:cs="Times New Roman"/>
+          <w:sz w:val="24"/>
+          <w:szCs w:val="24"/>
+        </w:rPr>
+      </w:pPr>
+    </w:p>
+    <w:p>
+      <w:pPr>
+        <w:pStyle w:val="ListParagraph"/>
+        <w:shd w:val="clear" w:color="auto" w:fill="FFFFFF"/>
+        <w:spacing w:after="0" w:line="360" w:lineRule="auto"/>
+        <w:ind w:left="851" w:firstLine="589"/>
+        <w:jc w:val="both"/>
+        <w:textAlignment w:val="baseline"/>
+        <w:rPr>
+          <w:rFonts w:ascii="Times New Roman" w:eastAsia="Times New Roman" w:hAnsi="Times New Roman" w:cs="Times New Roman"/>
+          <w:sz w:val="24"/>
+          <w:szCs w:val="24"/>
+        </w:rPr>
+      </w:pPr>
     </w:p>
     <w:p>
       <w:pPr>
@@ -2198,6 +2075,7 @@
           <w:sz w:val="24"/>
           <w:szCs w:val="24"/>
         </w:rPr>
+        <w:lastRenderedPageBreak/>
         <w:t>Susunan Kegiatan</w:t>
       </w:r>
     </w:p>
@@ -2246,11 +2124,25 @@
         <w:jc w:val="both"/>
         <w:textAlignment w:val="baseline"/>
       </w:pPr>
+    </w:p>
+    <w:p>
+      <w:pPr>
+        <w:shd w:val="clear" w:color="auto" w:fill="FFFFFF"/>
+        <w:spacing w:after="0" w:line="360" w:lineRule="auto"/>
+        <w:jc w:val="both"/>
+        <w:textAlignment w:val="baseline"/>
+      </w:pPr>
       <w:r>
         <w:fldChar w:fldCharType="begin"/>
       </w:r>
       <w:r>
-        <w:instrText xml:space="preserve"> LINK Excel.Sheet.12 "E:\\BEM FIKI UNNUR\\KABINET\\KABINET-V1.1-GanDhaNa\\proker-bem\\tecnovation\\Acara\\TO-DRIVE\\rundown-acara.xlsx" "Sheet1!R5C2:R25C8" \a \f 4 \h  \* MERGEFORMAT </w:instrText>
+        <w:instrText xml:space="preserve"> LINK </w:instrText>
+      </w:r>
+      <w:r>
+        <w:instrText xml:space="preserve">Excel.Sheet.12 "E:\\BEM FIKI UNNUR\\KABINET\\KABINET-V1.1-GanDhaNa\\proker-bem\\tecnovation\\Acara\\TO-DRIVE\\rundown-acara.xlsx" Sheet1!R5C2:R25C8 </w:instrText>
+      </w:r>
+      <w:r>
+        <w:instrText xml:space="preserve">\a \f 4 \h  \* MERGEFORMAT </w:instrText>
       </w:r>
       <w:r>
         <w:fldChar w:fldCharType="separate"/>
@@ -2258,20 +2150,21 @@
     </w:p>
     <w:tbl>
       <w:tblPr>
-        <w:tblW w:w="10060" w:type="dxa"/>
+        <w:tblW w:w="9776" w:type="dxa"/>
         <w:tblLook w:val="04A0" w:firstRow="1" w:lastRow="0" w:firstColumn="1" w:lastColumn="0" w:noHBand="0" w:noVBand="1"/>
       </w:tblPr>
       <w:tblGrid>
         <w:gridCol w:w="537"/>
-        <w:gridCol w:w="1016"/>
+        <w:gridCol w:w="769"/>
         <w:gridCol w:w="290"/>
         <w:gridCol w:w="769"/>
-        <w:gridCol w:w="4754"/>
-        <w:gridCol w:w="2694"/>
+        <w:gridCol w:w="4678"/>
+        <w:gridCol w:w="2733"/>
       </w:tblGrid>
       <w:tr>
         <w:trPr>
-          <w:trHeight w:val="430"/>
+          <w:divId w:val="204565787"/>
+          <w:trHeight w:val="395"/>
         </w:trPr>
         <w:tc>
           <w:tcPr>
@@ -2317,7 +2210,7 @@
         </w:tc>
         <w:tc>
           <w:tcPr>
-            <w:tcW w:w="2075" w:type="dxa"/>
+            <w:tcW w:w="1828" w:type="dxa"/>
             <w:gridSpan w:val="3"/>
             <w:tcBorders>
               <w:top w:val="single" w:sz="4" w:space="0" w:color="auto"/>
@@ -2360,7 +2253,7 @@
         </w:tc>
         <w:tc>
           <w:tcPr>
-            <w:tcW w:w="4754" w:type="dxa"/>
+            <w:tcW w:w="4678" w:type="dxa"/>
             <w:tcBorders>
               <w:top w:val="single" w:sz="4" w:space="0" w:color="auto"/>
               <w:left w:val="nil"/>
@@ -2402,7 +2295,7 @@
         </w:tc>
         <w:tc>
           <w:tcPr>
-            <w:tcW w:w="2694" w:type="dxa"/>
+            <w:tcW w:w="2733" w:type="dxa"/>
             <w:tcBorders>
               <w:top w:val="single" w:sz="4" w:space="0" w:color="auto"/>
               <w:left w:val="nil"/>
@@ -2445,7 +2338,8 @@
       </w:tr>
       <w:tr>
         <w:trPr>
-          <w:trHeight w:val="430"/>
+          <w:divId w:val="204565787"/>
+          <w:trHeight w:val="395"/>
         </w:trPr>
         <w:tc>
           <w:tcPr>
@@ -2487,7 +2381,7 @@
         </w:tc>
         <w:tc>
           <w:tcPr>
-            <w:tcW w:w="1016" w:type="dxa"/>
+            <w:tcW w:w="769" w:type="dxa"/>
             <w:tcBorders>
               <w:top w:val="single" w:sz="4" w:space="0" w:color="auto"/>
               <w:left w:val="nil"/>
@@ -2613,7 +2507,7 @@
         </w:tc>
         <w:tc>
           <w:tcPr>
-            <w:tcW w:w="4754" w:type="dxa"/>
+            <w:tcW w:w="4678" w:type="dxa"/>
             <w:tcBorders>
               <w:top w:val="single" w:sz="4" w:space="0" w:color="auto"/>
               <w:left w:val="nil"/>
@@ -2651,9 +2545,9 @@
         </w:tc>
         <w:tc>
           <w:tcPr>
-            <w:tcW w:w="2694" w:type="dxa"/>
+            <w:tcW w:w="2733" w:type="dxa"/>
             <w:tcBorders>
-              <w:top w:val="single" w:sz="4" w:space="0" w:color="auto"/>
+              <w:top w:val="nil"/>
               <w:left w:val="nil"/>
               <w:bottom w:val="single" w:sz="4" w:space="0" w:color="auto"/>
               <w:right w:val="single" w:sz="4" w:space="0" w:color="auto"/>
@@ -2690,7 +2584,8 @@
       </w:tr>
       <w:tr>
         <w:trPr>
-          <w:trHeight w:val="430"/>
+          <w:divId w:val="204565787"/>
+          <w:trHeight w:val="395"/>
         </w:trPr>
         <w:tc>
           <w:tcPr>
@@ -2732,7 +2627,7 @@
         </w:tc>
         <w:tc>
           <w:tcPr>
-            <w:tcW w:w="1016" w:type="dxa"/>
+            <w:tcW w:w="769" w:type="dxa"/>
             <w:tcBorders>
               <w:top w:val="nil"/>
               <w:left w:val="nil"/>
@@ -2858,7 +2753,7 @@
         </w:tc>
         <w:tc>
           <w:tcPr>
-            <w:tcW w:w="4754" w:type="dxa"/>
+            <w:tcW w:w="4678" w:type="dxa"/>
             <w:tcBorders>
               <w:top w:val="nil"/>
               <w:left w:val="nil"/>
@@ -2895,7 +2790,7 @@
         </w:tc>
         <w:tc>
           <w:tcPr>
-            <w:tcW w:w="2694" w:type="dxa"/>
+            <w:tcW w:w="2733" w:type="dxa"/>
             <w:tcBorders>
               <w:top w:val="nil"/>
               <w:left w:val="nil"/>
@@ -2934,7 +2829,8 @@
       </w:tr>
       <w:tr>
         <w:trPr>
-          <w:trHeight w:val="430"/>
+          <w:divId w:val="204565787"/>
+          <w:trHeight w:val="395"/>
         </w:trPr>
         <w:tc>
           <w:tcPr>
@@ -2976,7 +2872,7 @@
         </w:tc>
         <w:tc>
           <w:tcPr>
-            <w:tcW w:w="1016" w:type="dxa"/>
+            <w:tcW w:w="769" w:type="dxa"/>
             <w:tcBorders>
               <w:top w:val="nil"/>
               <w:left w:val="nil"/>
@@ -3102,7 +2998,7 @@
         </w:tc>
         <w:tc>
           <w:tcPr>
-            <w:tcW w:w="4754" w:type="dxa"/>
+            <w:tcW w:w="4678" w:type="dxa"/>
             <w:tcBorders>
               <w:top w:val="nil"/>
               <w:left w:val="nil"/>
@@ -3140,7 +3036,7 @@
         </w:tc>
         <w:tc>
           <w:tcPr>
-            <w:tcW w:w="2694" w:type="dxa"/>
+            <w:tcW w:w="2733" w:type="dxa"/>
             <w:tcBorders>
               <w:top w:val="nil"/>
               <w:left w:val="nil"/>
@@ -3179,7 +3075,8 @@
       </w:tr>
       <w:tr>
         <w:trPr>
-          <w:trHeight w:val="430"/>
+          <w:divId w:val="204565787"/>
+          <w:trHeight w:val="395"/>
         </w:trPr>
         <w:tc>
           <w:tcPr>
@@ -3221,7 +3118,7 @@
         </w:tc>
         <w:tc>
           <w:tcPr>
-            <w:tcW w:w="1016" w:type="dxa"/>
+            <w:tcW w:w="769" w:type="dxa"/>
             <w:tcBorders>
               <w:top w:val="nil"/>
               <w:left w:val="nil"/>
@@ -3347,7 +3244,7 @@
         </w:tc>
         <w:tc>
           <w:tcPr>
-            <w:tcW w:w="4754" w:type="dxa"/>
+            <w:tcW w:w="4678" w:type="dxa"/>
             <w:tcBorders>
               <w:top w:val="nil"/>
               <w:left w:val="nil"/>
@@ -3385,7 +3282,7 @@
         </w:tc>
         <w:tc>
           <w:tcPr>
-            <w:tcW w:w="2694" w:type="dxa"/>
+            <w:tcW w:w="2733" w:type="dxa"/>
             <w:tcBorders>
               <w:top w:val="nil"/>
               <w:left w:val="nil"/>
@@ -3424,7 +3321,8 @@
       </w:tr>
       <w:tr>
         <w:trPr>
-          <w:trHeight w:val="430"/>
+          <w:divId w:val="204565787"/>
+          <w:trHeight w:val="395"/>
         </w:trPr>
         <w:tc>
           <w:tcPr>
@@ -3466,7 +3364,7 @@
         </w:tc>
         <w:tc>
           <w:tcPr>
-            <w:tcW w:w="1016" w:type="dxa"/>
+            <w:tcW w:w="769" w:type="dxa"/>
             <w:tcBorders>
               <w:top w:val="nil"/>
               <w:left w:val="nil"/>
@@ -3592,7 +3490,7 @@
         </w:tc>
         <w:tc>
           <w:tcPr>
-            <w:tcW w:w="4754" w:type="dxa"/>
+            <w:tcW w:w="4678" w:type="dxa"/>
             <w:tcBorders>
               <w:top w:val="nil"/>
               <w:left w:val="nil"/>
@@ -3630,7 +3528,7 @@
         </w:tc>
         <w:tc>
           <w:tcPr>
-            <w:tcW w:w="2694" w:type="dxa"/>
+            <w:tcW w:w="2733" w:type="dxa"/>
             <w:tcBorders>
               <w:top w:val="nil"/>
               <w:left w:val="nil"/>
@@ -3669,7 +3567,8 @@
       </w:tr>
       <w:tr>
         <w:trPr>
-          <w:trHeight w:val="430"/>
+          <w:divId w:val="204565787"/>
+          <w:trHeight w:val="395"/>
         </w:trPr>
         <w:tc>
           <w:tcPr>
@@ -3711,7 +3610,7 @@
         </w:tc>
         <w:tc>
           <w:tcPr>
-            <w:tcW w:w="1016" w:type="dxa"/>
+            <w:tcW w:w="769" w:type="dxa"/>
             <w:tcBorders>
               <w:top w:val="nil"/>
               <w:left w:val="nil"/>
@@ -3837,7 +3736,7 @@
         </w:tc>
         <w:tc>
           <w:tcPr>
-            <w:tcW w:w="4754" w:type="dxa"/>
+            <w:tcW w:w="4678" w:type="dxa"/>
             <w:tcBorders>
               <w:top w:val="nil"/>
               <w:left w:val="nil"/>
@@ -3875,7 +3774,7 @@
         </w:tc>
         <w:tc>
           <w:tcPr>
-            <w:tcW w:w="2694" w:type="dxa"/>
+            <w:tcW w:w="2733" w:type="dxa"/>
             <w:tcBorders>
               <w:top w:val="nil"/>
               <w:left w:val="nil"/>
@@ -3914,7 +3813,8 @@
       </w:tr>
       <w:tr>
         <w:trPr>
-          <w:trHeight w:val="430"/>
+          <w:divId w:val="204565787"/>
+          <w:trHeight w:val="395"/>
         </w:trPr>
         <w:tc>
           <w:tcPr>
@@ -3956,7 +3856,7 @@
         </w:tc>
         <w:tc>
           <w:tcPr>
-            <w:tcW w:w="1016" w:type="dxa"/>
+            <w:tcW w:w="769" w:type="dxa"/>
             <w:tcBorders>
               <w:top w:val="nil"/>
               <w:left w:val="nil"/>
@@ -4082,7 +3982,7 @@
         </w:tc>
         <w:tc>
           <w:tcPr>
-            <w:tcW w:w="4754" w:type="dxa"/>
+            <w:tcW w:w="4678" w:type="dxa"/>
             <w:tcBorders>
               <w:top w:val="nil"/>
               <w:left w:val="nil"/>
@@ -4125,24 +4025,48 @@
                 <w:szCs w:val="24"/>
                 <w:lang w:val="en-ID" w:eastAsia="en-ID"/>
               </w:rPr>
-              <w:t>( 10</w:t>
+              <w:t xml:space="preserve">( </w:t>
+            </w:r>
+            <w:r>
+              <w:rPr>
+                <w:rFonts w:ascii="Calibri" w:eastAsia="Times New Roman" w:hAnsi="Calibri" w:cs="Calibri"/>
+                <w:b/>
+                <w:bCs/>
+                <w:color w:val="000000"/>
+                <w:sz w:val="24"/>
+                <w:szCs w:val="24"/>
+                <w:lang w:val="en-ID" w:eastAsia="en-ID"/>
+              </w:rPr>
+              <w:t>10</w:t>
             </w:r>
             <w:proofErr w:type="gramEnd"/>
             <w:r>
               <w:rPr>
                 <w:rFonts w:ascii="Calibri" w:eastAsia="Times New Roman" w:hAnsi="Calibri" w:cs="Calibri"/>
-                <w:color w:val="000000"/>
-                <w:sz w:val="24"/>
-                <w:szCs w:val="24"/>
-                <w:lang w:val="en-ID" w:eastAsia="en-ID"/>
-              </w:rPr>
-              <w:t xml:space="preserve"> Point )</w:t>
-            </w:r>
-          </w:p>
-        </w:tc>
-        <w:tc>
-          <w:tcPr>
-            <w:tcW w:w="2694" w:type="dxa"/>
+                <w:b/>
+                <w:bCs/>
+                <w:color w:val="000000"/>
+                <w:sz w:val="24"/>
+                <w:szCs w:val="24"/>
+                <w:lang w:val="en-ID" w:eastAsia="en-ID"/>
+              </w:rPr>
+              <w:t xml:space="preserve"> Point</w:t>
+            </w:r>
+            <w:r>
+              <w:rPr>
+                <w:rFonts w:ascii="Calibri" w:eastAsia="Times New Roman" w:hAnsi="Calibri" w:cs="Calibri"/>
+                <w:color w:val="000000"/>
+                <w:sz w:val="24"/>
+                <w:szCs w:val="24"/>
+                <w:lang w:val="en-ID" w:eastAsia="en-ID"/>
+              </w:rPr>
+              <w:t xml:space="preserve"> )</w:t>
+            </w:r>
+          </w:p>
+        </w:tc>
+        <w:tc>
+          <w:tcPr>
+            <w:tcW w:w="2733" w:type="dxa"/>
             <w:tcBorders>
               <w:top w:val="nil"/>
               <w:left w:val="nil"/>
@@ -4181,7 +4105,8 @@
       </w:tr>
       <w:tr>
         <w:trPr>
-          <w:trHeight w:val="430"/>
+          <w:divId w:val="204565787"/>
+          <w:trHeight w:val="395"/>
         </w:trPr>
         <w:tc>
           <w:tcPr>
@@ -4223,7 +4148,7 @@
         </w:tc>
         <w:tc>
           <w:tcPr>
-            <w:tcW w:w="1016" w:type="dxa"/>
+            <w:tcW w:w="769" w:type="dxa"/>
             <w:tcBorders>
               <w:top w:val="nil"/>
               <w:left w:val="nil"/>
@@ -4349,7 +4274,7 @@
         </w:tc>
         <w:tc>
           <w:tcPr>
-            <w:tcW w:w="4754" w:type="dxa"/>
+            <w:tcW w:w="4678" w:type="dxa"/>
             <w:tcBorders>
               <w:top w:val="nil"/>
               <w:left w:val="nil"/>
@@ -4392,24 +4317,48 @@
                 <w:szCs w:val="24"/>
                 <w:lang w:val="en-ID" w:eastAsia="en-ID"/>
               </w:rPr>
-              <w:t>( 10</w:t>
+              <w:t xml:space="preserve">( </w:t>
+            </w:r>
+            <w:r>
+              <w:rPr>
+                <w:rFonts w:ascii="Calibri" w:eastAsia="Times New Roman" w:hAnsi="Calibri" w:cs="Calibri"/>
+                <w:b/>
+                <w:bCs/>
+                <w:color w:val="000000"/>
+                <w:sz w:val="24"/>
+                <w:szCs w:val="24"/>
+                <w:lang w:val="en-ID" w:eastAsia="en-ID"/>
+              </w:rPr>
+              <w:t>10</w:t>
             </w:r>
             <w:proofErr w:type="gramEnd"/>
             <w:r>
               <w:rPr>
                 <w:rFonts w:ascii="Calibri" w:eastAsia="Times New Roman" w:hAnsi="Calibri" w:cs="Calibri"/>
-                <w:color w:val="000000"/>
-                <w:sz w:val="24"/>
-                <w:szCs w:val="24"/>
-                <w:lang w:val="en-ID" w:eastAsia="en-ID"/>
-              </w:rPr>
-              <w:t xml:space="preserve"> Point )</w:t>
-            </w:r>
-          </w:p>
-        </w:tc>
-        <w:tc>
-          <w:tcPr>
-            <w:tcW w:w="2694" w:type="dxa"/>
+                <w:b/>
+                <w:bCs/>
+                <w:color w:val="000000"/>
+                <w:sz w:val="24"/>
+                <w:szCs w:val="24"/>
+                <w:lang w:val="en-ID" w:eastAsia="en-ID"/>
+              </w:rPr>
+              <w:t xml:space="preserve"> Point</w:t>
+            </w:r>
+            <w:r>
+              <w:rPr>
+                <w:rFonts w:ascii="Calibri" w:eastAsia="Times New Roman" w:hAnsi="Calibri" w:cs="Calibri"/>
+                <w:color w:val="000000"/>
+                <w:sz w:val="24"/>
+                <w:szCs w:val="24"/>
+                <w:lang w:val="en-ID" w:eastAsia="en-ID"/>
+              </w:rPr>
+              <w:t xml:space="preserve"> )</w:t>
+            </w:r>
+          </w:p>
+        </w:tc>
+        <w:tc>
+          <w:tcPr>
+            <w:tcW w:w="2733" w:type="dxa"/>
             <w:tcBorders>
               <w:top w:val="nil"/>
               <w:left w:val="nil"/>
@@ -4448,7 +4397,8 @@
       </w:tr>
       <w:tr>
         <w:trPr>
-          <w:trHeight w:val="430"/>
+          <w:divId w:val="204565787"/>
+          <w:trHeight w:val="395"/>
         </w:trPr>
         <w:tc>
           <w:tcPr>
@@ -4490,7 +4440,7 @@
         </w:tc>
         <w:tc>
           <w:tcPr>
-            <w:tcW w:w="1016" w:type="dxa"/>
+            <w:tcW w:w="769" w:type="dxa"/>
             <w:tcBorders>
               <w:top w:val="nil"/>
               <w:left w:val="nil"/>
@@ -4616,7 +4566,7 @@
         </w:tc>
         <w:tc>
           <w:tcPr>
-            <w:tcW w:w="4754" w:type="dxa"/>
+            <w:tcW w:w="4678" w:type="dxa"/>
             <w:tcBorders>
               <w:top w:val="nil"/>
               <w:left w:val="nil"/>
@@ -4654,7 +4604,7 @@
         </w:tc>
         <w:tc>
           <w:tcPr>
-            <w:tcW w:w="2694" w:type="dxa"/>
+            <w:tcW w:w="2733" w:type="dxa"/>
             <w:tcBorders>
               <w:top w:val="nil"/>
               <w:left w:val="nil"/>
@@ -4693,7 +4643,8 @@
       </w:tr>
       <w:tr>
         <w:trPr>
-          <w:trHeight w:val="430"/>
+          <w:divId w:val="204565787"/>
+          <w:trHeight w:val="395"/>
         </w:trPr>
         <w:tc>
           <w:tcPr>
@@ -4735,7 +4686,7 @@
         </w:tc>
         <w:tc>
           <w:tcPr>
-            <w:tcW w:w="1016" w:type="dxa"/>
+            <w:tcW w:w="769" w:type="dxa"/>
             <w:tcBorders>
               <w:top w:val="nil"/>
               <w:left w:val="nil"/>
@@ -4861,7 +4812,7 @@
         </w:tc>
         <w:tc>
           <w:tcPr>
-            <w:tcW w:w="4754" w:type="dxa"/>
+            <w:tcW w:w="4678" w:type="dxa"/>
             <w:tcBorders>
               <w:top w:val="nil"/>
               <w:left w:val="nil"/>
@@ -4904,24 +4855,48 @@
                 <w:szCs w:val="24"/>
                 <w:lang w:val="en-ID" w:eastAsia="en-ID"/>
               </w:rPr>
-              <w:t>( 10</w:t>
+              <w:t xml:space="preserve">( </w:t>
+            </w:r>
+            <w:r>
+              <w:rPr>
+                <w:rFonts w:ascii="Calibri" w:eastAsia="Times New Roman" w:hAnsi="Calibri" w:cs="Calibri"/>
+                <w:b/>
+                <w:bCs/>
+                <w:color w:val="000000"/>
+                <w:sz w:val="24"/>
+                <w:szCs w:val="24"/>
+                <w:lang w:val="en-ID" w:eastAsia="en-ID"/>
+              </w:rPr>
+              <w:t>10</w:t>
             </w:r>
             <w:proofErr w:type="gramEnd"/>
             <w:r>
               <w:rPr>
                 <w:rFonts w:ascii="Calibri" w:eastAsia="Times New Roman" w:hAnsi="Calibri" w:cs="Calibri"/>
-                <w:color w:val="000000"/>
-                <w:sz w:val="24"/>
-                <w:szCs w:val="24"/>
-                <w:lang w:val="en-ID" w:eastAsia="en-ID"/>
-              </w:rPr>
-              <w:t xml:space="preserve"> Point )</w:t>
-            </w:r>
-          </w:p>
-        </w:tc>
-        <w:tc>
-          <w:tcPr>
-            <w:tcW w:w="2694" w:type="dxa"/>
+                <w:b/>
+                <w:bCs/>
+                <w:color w:val="000000"/>
+                <w:sz w:val="24"/>
+                <w:szCs w:val="24"/>
+                <w:lang w:val="en-ID" w:eastAsia="en-ID"/>
+              </w:rPr>
+              <w:t xml:space="preserve"> Point</w:t>
+            </w:r>
+            <w:r>
+              <w:rPr>
+                <w:rFonts w:ascii="Calibri" w:eastAsia="Times New Roman" w:hAnsi="Calibri" w:cs="Calibri"/>
+                <w:color w:val="000000"/>
+                <w:sz w:val="24"/>
+                <w:szCs w:val="24"/>
+                <w:lang w:val="en-ID" w:eastAsia="en-ID"/>
+              </w:rPr>
+              <w:t xml:space="preserve"> )</w:t>
+            </w:r>
+          </w:p>
+        </w:tc>
+        <w:tc>
+          <w:tcPr>
+            <w:tcW w:w="2733" w:type="dxa"/>
             <w:tcBorders>
               <w:top w:val="nil"/>
               <w:left w:val="nil"/>
@@ -4960,7 +4935,8 @@
       </w:tr>
       <w:tr>
         <w:trPr>
-          <w:trHeight w:val="430"/>
+          <w:divId w:val="204565787"/>
+          <w:trHeight w:val="395"/>
         </w:trPr>
         <w:tc>
           <w:tcPr>
@@ -5002,7 +4978,7 @@
         </w:tc>
         <w:tc>
           <w:tcPr>
-            <w:tcW w:w="1016" w:type="dxa"/>
+            <w:tcW w:w="769" w:type="dxa"/>
             <w:tcBorders>
               <w:top w:val="nil"/>
               <w:left w:val="nil"/>
@@ -5128,7 +5104,7 @@
         </w:tc>
         <w:tc>
           <w:tcPr>
-            <w:tcW w:w="4754" w:type="dxa"/>
+            <w:tcW w:w="4678" w:type="dxa"/>
             <w:tcBorders>
               <w:top w:val="nil"/>
               <w:left w:val="nil"/>
@@ -5171,24 +5147,48 @@
                 <w:szCs w:val="24"/>
                 <w:lang w:val="en-ID" w:eastAsia="en-ID"/>
               </w:rPr>
-              <w:t>( 10</w:t>
+              <w:t xml:space="preserve">( </w:t>
+            </w:r>
+            <w:r>
+              <w:rPr>
+                <w:rFonts w:ascii="Calibri" w:eastAsia="Times New Roman" w:hAnsi="Calibri" w:cs="Calibri"/>
+                <w:b/>
+                <w:bCs/>
+                <w:color w:val="000000"/>
+                <w:sz w:val="24"/>
+                <w:szCs w:val="24"/>
+                <w:lang w:val="en-ID" w:eastAsia="en-ID"/>
+              </w:rPr>
+              <w:t>10</w:t>
             </w:r>
             <w:proofErr w:type="gramEnd"/>
             <w:r>
               <w:rPr>
                 <w:rFonts w:ascii="Calibri" w:eastAsia="Times New Roman" w:hAnsi="Calibri" w:cs="Calibri"/>
-                <w:color w:val="000000"/>
-                <w:sz w:val="24"/>
-                <w:szCs w:val="24"/>
-                <w:lang w:val="en-ID" w:eastAsia="en-ID"/>
-              </w:rPr>
-              <w:t xml:space="preserve"> Point )</w:t>
-            </w:r>
-          </w:p>
-        </w:tc>
-        <w:tc>
-          <w:tcPr>
-            <w:tcW w:w="2694" w:type="dxa"/>
+                <w:b/>
+                <w:bCs/>
+                <w:color w:val="000000"/>
+                <w:sz w:val="24"/>
+                <w:szCs w:val="24"/>
+                <w:lang w:val="en-ID" w:eastAsia="en-ID"/>
+              </w:rPr>
+              <w:t xml:space="preserve"> Point</w:t>
+            </w:r>
+            <w:r>
+              <w:rPr>
+                <w:rFonts w:ascii="Calibri" w:eastAsia="Times New Roman" w:hAnsi="Calibri" w:cs="Calibri"/>
+                <w:color w:val="000000"/>
+                <w:sz w:val="24"/>
+                <w:szCs w:val="24"/>
+                <w:lang w:val="en-ID" w:eastAsia="en-ID"/>
+              </w:rPr>
+              <w:t xml:space="preserve"> )</w:t>
+            </w:r>
+          </w:p>
+        </w:tc>
+        <w:tc>
+          <w:tcPr>
+            <w:tcW w:w="2733" w:type="dxa"/>
             <w:tcBorders>
               <w:top w:val="nil"/>
               <w:left w:val="nil"/>
@@ -5227,7 +5227,8 @@
       </w:tr>
       <w:tr>
         <w:trPr>
-          <w:trHeight w:val="430"/>
+          <w:divId w:val="204565787"/>
+          <w:trHeight w:val="395"/>
         </w:trPr>
         <w:tc>
           <w:tcPr>
@@ -5269,7 +5270,7 @@
         </w:tc>
         <w:tc>
           <w:tcPr>
-            <w:tcW w:w="1016" w:type="dxa"/>
+            <w:tcW w:w="769" w:type="dxa"/>
             <w:tcBorders>
               <w:top w:val="nil"/>
               <w:left w:val="nil"/>
@@ -5395,7 +5396,7 @@
         </w:tc>
         <w:tc>
           <w:tcPr>
-            <w:tcW w:w="4754" w:type="dxa"/>
+            <w:tcW w:w="4678" w:type="dxa"/>
             <w:tcBorders>
               <w:top w:val="nil"/>
               <w:left w:val="nil"/>
@@ -5433,7 +5434,7 @@
         </w:tc>
         <w:tc>
           <w:tcPr>
-            <w:tcW w:w="2694" w:type="dxa"/>
+            <w:tcW w:w="2733" w:type="dxa"/>
             <w:tcBorders>
               <w:top w:val="nil"/>
               <w:left w:val="nil"/>
@@ -5472,7 +5473,8 @@
       </w:tr>
       <w:tr>
         <w:trPr>
-          <w:trHeight w:val="430"/>
+          <w:divId w:val="204565787"/>
+          <w:trHeight w:val="395"/>
         </w:trPr>
         <w:tc>
           <w:tcPr>
@@ -5514,7 +5516,7 @@
         </w:tc>
         <w:tc>
           <w:tcPr>
-            <w:tcW w:w="1016" w:type="dxa"/>
+            <w:tcW w:w="769" w:type="dxa"/>
             <w:tcBorders>
               <w:top w:val="nil"/>
               <w:left w:val="nil"/>
@@ -5640,7 +5642,7 @@
         </w:tc>
         <w:tc>
           <w:tcPr>
-            <w:tcW w:w="4754" w:type="dxa"/>
+            <w:tcW w:w="4678" w:type="dxa"/>
             <w:tcBorders>
               <w:top w:val="nil"/>
               <w:left w:val="nil"/>
@@ -5678,7 +5680,7 @@
         </w:tc>
         <w:tc>
           <w:tcPr>
-            <w:tcW w:w="2694" w:type="dxa"/>
+            <w:tcW w:w="2733" w:type="dxa"/>
             <w:tcBorders>
               <w:top w:val="nil"/>
               <w:left w:val="nil"/>
@@ -5717,7 +5719,8 @@
       </w:tr>
       <w:tr>
         <w:trPr>
-          <w:trHeight w:val="430"/>
+          <w:divId w:val="204565787"/>
+          <w:trHeight w:val="395"/>
         </w:trPr>
         <w:tc>
           <w:tcPr>
@@ -5759,7 +5762,7 @@
         </w:tc>
         <w:tc>
           <w:tcPr>
-            <w:tcW w:w="1016" w:type="dxa"/>
+            <w:tcW w:w="769" w:type="dxa"/>
             <w:tcBorders>
               <w:top w:val="nil"/>
               <w:left w:val="nil"/>
@@ -5885,7 +5888,7 @@
         </w:tc>
         <w:tc>
           <w:tcPr>
-            <w:tcW w:w="4754" w:type="dxa"/>
+            <w:tcW w:w="4678" w:type="dxa"/>
             <w:tcBorders>
               <w:top w:val="nil"/>
               <w:left w:val="nil"/>
@@ -5928,24 +5931,48 @@
                 <w:szCs w:val="24"/>
                 <w:lang w:val="en-ID" w:eastAsia="en-ID"/>
               </w:rPr>
-              <w:t>( 15</w:t>
+              <w:t xml:space="preserve">( </w:t>
+            </w:r>
+            <w:r>
+              <w:rPr>
+                <w:rFonts w:ascii="Calibri" w:eastAsia="Times New Roman" w:hAnsi="Calibri" w:cs="Calibri"/>
+                <w:b/>
+                <w:bCs/>
+                <w:color w:val="000000"/>
+                <w:sz w:val="24"/>
+                <w:szCs w:val="24"/>
+                <w:lang w:val="en-ID" w:eastAsia="en-ID"/>
+              </w:rPr>
+              <w:t>15</w:t>
             </w:r>
             <w:proofErr w:type="gramEnd"/>
             <w:r>
               <w:rPr>
                 <w:rFonts w:ascii="Calibri" w:eastAsia="Times New Roman" w:hAnsi="Calibri" w:cs="Calibri"/>
-                <w:color w:val="000000"/>
-                <w:sz w:val="24"/>
-                <w:szCs w:val="24"/>
-                <w:lang w:val="en-ID" w:eastAsia="en-ID"/>
-              </w:rPr>
-              <w:t xml:space="preserve"> Point )</w:t>
-            </w:r>
-          </w:p>
-        </w:tc>
-        <w:tc>
-          <w:tcPr>
-            <w:tcW w:w="2694" w:type="dxa"/>
+                <w:b/>
+                <w:bCs/>
+                <w:color w:val="000000"/>
+                <w:sz w:val="24"/>
+                <w:szCs w:val="24"/>
+                <w:lang w:val="en-ID" w:eastAsia="en-ID"/>
+              </w:rPr>
+              <w:t xml:space="preserve"> Point</w:t>
+            </w:r>
+            <w:r>
+              <w:rPr>
+                <w:rFonts w:ascii="Calibri" w:eastAsia="Times New Roman" w:hAnsi="Calibri" w:cs="Calibri"/>
+                <w:color w:val="000000"/>
+                <w:sz w:val="24"/>
+                <w:szCs w:val="24"/>
+                <w:lang w:val="en-ID" w:eastAsia="en-ID"/>
+              </w:rPr>
+              <w:t xml:space="preserve"> )</w:t>
+            </w:r>
+          </w:p>
+        </w:tc>
+        <w:tc>
+          <w:tcPr>
+            <w:tcW w:w="2733" w:type="dxa"/>
             <w:tcBorders>
               <w:top w:val="nil"/>
               <w:left w:val="nil"/>
@@ -5984,7 +6011,8 @@
       </w:tr>
       <w:tr>
         <w:trPr>
-          <w:trHeight w:val="430"/>
+          <w:divId w:val="204565787"/>
+          <w:trHeight w:val="395"/>
         </w:trPr>
         <w:tc>
           <w:tcPr>
@@ -6026,7 +6054,7 @@
         </w:tc>
         <w:tc>
           <w:tcPr>
-            <w:tcW w:w="1016" w:type="dxa"/>
+            <w:tcW w:w="769" w:type="dxa"/>
             <w:tcBorders>
               <w:top w:val="nil"/>
               <w:left w:val="nil"/>
@@ -6152,7 +6180,7 @@
         </w:tc>
         <w:tc>
           <w:tcPr>
-            <w:tcW w:w="4754" w:type="dxa"/>
+            <w:tcW w:w="4678" w:type="dxa"/>
             <w:tcBorders>
               <w:top w:val="nil"/>
               <w:left w:val="nil"/>
@@ -6195,24 +6223,48 @@
                 <w:szCs w:val="24"/>
                 <w:lang w:val="en-ID" w:eastAsia="en-ID"/>
               </w:rPr>
-              <w:t>( 15</w:t>
+              <w:t xml:space="preserve">( </w:t>
+            </w:r>
+            <w:r>
+              <w:rPr>
+                <w:rFonts w:ascii="Calibri" w:eastAsia="Times New Roman" w:hAnsi="Calibri" w:cs="Calibri"/>
+                <w:b/>
+                <w:bCs/>
+                <w:color w:val="000000"/>
+                <w:sz w:val="24"/>
+                <w:szCs w:val="24"/>
+                <w:lang w:val="en-ID" w:eastAsia="en-ID"/>
+              </w:rPr>
+              <w:t>15</w:t>
             </w:r>
             <w:proofErr w:type="gramEnd"/>
             <w:r>
               <w:rPr>
                 <w:rFonts w:ascii="Calibri" w:eastAsia="Times New Roman" w:hAnsi="Calibri" w:cs="Calibri"/>
-                <w:color w:val="000000"/>
-                <w:sz w:val="24"/>
-                <w:szCs w:val="24"/>
-                <w:lang w:val="en-ID" w:eastAsia="en-ID"/>
-              </w:rPr>
-              <w:t xml:space="preserve"> Point )</w:t>
-            </w:r>
-          </w:p>
-        </w:tc>
-        <w:tc>
-          <w:tcPr>
-            <w:tcW w:w="2694" w:type="dxa"/>
+                <w:b/>
+                <w:bCs/>
+                <w:color w:val="000000"/>
+                <w:sz w:val="24"/>
+                <w:szCs w:val="24"/>
+                <w:lang w:val="en-ID" w:eastAsia="en-ID"/>
+              </w:rPr>
+              <w:t xml:space="preserve"> Point</w:t>
+            </w:r>
+            <w:r>
+              <w:rPr>
+                <w:rFonts w:ascii="Calibri" w:eastAsia="Times New Roman" w:hAnsi="Calibri" w:cs="Calibri"/>
+                <w:color w:val="000000"/>
+                <w:sz w:val="24"/>
+                <w:szCs w:val="24"/>
+                <w:lang w:val="en-ID" w:eastAsia="en-ID"/>
+              </w:rPr>
+              <w:t xml:space="preserve"> )</w:t>
+            </w:r>
+          </w:p>
+        </w:tc>
+        <w:tc>
+          <w:tcPr>
+            <w:tcW w:w="2733" w:type="dxa"/>
             <w:tcBorders>
               <w:top w:val="nil"/>
               <w:left w:val="nil"/>
@@ -6251,7 +6303,8 @@
       </w:tr>
       <w:tr>
         <w:trPr>
-          <w:trHeight w:val="430"/>
+          <w:divId w:val="204565787"/>
+          <w:trHeight w:val="395"/>
         </w:trPr>
         <w:tc>
           <w:tcPr>
@@ -6293,7 +6346,7 @@
         </w:tc>
         <w:tc>
           <w:tcPr>
-            <w:tcW w:w="1016" w:type="dxa"/>
+            <w:tcW w:w="769" w:type="dxa"/>
             <w:tcBorders>
               <w:top w:val="nil"/>
               <w:left w:val="nil"/>
@@ -6419,7 +6472,7 @@
         </w:tc>
         <w:tc>
           <w:tcPr>
-            <w:tcW w:w="4754" w:type="dxa"/>
+            <w:tcW w:w="4678" w:type="dxa"/>
             <w:tcBorders>
               <w:top w:val="nil"/>
               <w:left w:val="nil"/>
@@ -6457,7 +6510,7 @@
         </w:tc>
         <w:tc>
           <w:tcPr>
-            <w:tcW w:w="2694" w:type="dxa"/>
+            <w:tcW w:w="2733" w:type="dxa"/>
             <w:tcBorders>
               <w:top w:val="nil"/>
               <w:left w:val="nil"/>
@@ -6496,7 +6549,8 @@
       </w:tr>
       <w:tr>
         <w:trPr>
-          <w:trHeight w:val="430"/>
+          <w:divId w:val="204565787"/>
+          <w:trHeight w:val="395"/>
         </w:trPr>
         <w:tc>
           <w:tcPr>
@@ -6538,7 +6592,7 @@
         </w:tc>
         <w:tc>
           <w:tcPr>
-            <w:tcW w:w="1016" w:type="dxa"/>
+            <w:tcW w:w="769" w:type="dxa"/>
             <w:tcBorders>
               <w:top w:val="nil"/>
               <w:left w:val="nil"/>
@@ -6664,7 +6718,7 @@
         </w:tc>
         <w:tc>
           <w:tcPr>
-            <w:tcW w:w="4754" w:type="dxa"/>
+            <w:tcW w:w="4678" w:type="dxa"/>
             <w:tcBorders>
               <w:top w:val="nil"/>
               <w:left w:val="nil"/>
@@ -6707,24 +6761,48 @@
                 <w:szCs w:val="24"/>
                 <w:lang w:val="en-ID" w:eastAsia="en-ID"/>
               </w:rPr>
-              <w:t>( 30</w:t>
+              <w:t xml:space="preserve">( </w:t>
+            </w:r>
+            <w:r>
+              <w:rPr>
+                <w:rFonts w:ascii="Calibri" w:eastAsia="Times New Roman" w:hAnsi="Calibri" w:cs="Calibri"/>
+                <w:b/>
+                <w:bCs/>
+                <w:color w:val="000000"/>
+                <w:sz w:val="24"/>
+                <w:szCs w:val="24"/>
+                <w:lang w:val="en-ID" w:eastAsia="en-ID"/>
+              </w:rPr>
+              <w:t>30</w:t>
             </w:r>
             <w:proofErr w:type="gramEnd"/>
             <w:r>
               <w:rPr>
                 <w:rFonts w:ascii="Calibri" w:eastAsia="Times New Roman" w:hAnsi="Calibri" w:cs="Calibri"/>
-                <w:color w:val="000000"/>
-                <w:sz w:val="24"/>
-                <w:szCs w:val="24"/>
-                <w:lang w:val="en-ID" w:eastAsia="en-ID"/>
-              </w:rPr>
-              <w:t xml:space="preserve"> Point )</w:t>
-            </w:r>
-          </w:p>
-        </w:tc>
-        <w:tc>
-          <w:tcPr>
-            <w:tcW w:w="2694" w:type="dxa"/>
+                <w:b/>
+                <w:bCs/>
+                <w:color w:val="000000"/>
+                <w:sz w:val="24"/>
+                <w:szCs w:val="24"/>
+                <w:lang w:val="en-ID" w:eastAsia="en-ID"/>
+              </w:rPr>
+              <w:t xml:space="preserve"> Point</w:t>
+            </w:r>
+            <w:r>
+              <w:rPr>
+                <w:rFonts w:ascii="Calibri" w:eastAsia="Times New Roman" w:hAnsi="Calibri" w:cs="Calibri"/>
+                <w:color w:val="000000"/>
+                <w:sz w:val="24"/>
+                <w:szCs w:val="24"/>
+                <w:lang w:val="en-ID" w:eastAsia="en-ID"/>
+              </w:rPr>
+              <w:t xml:space="preserve"> )</w:t>
+            </w:r>
+          </w:p>
+        </w:tc>
+        <w:tc>
+          <w:tcPr>
+            <w:tcW w:w="2733" w:type="dxa"/>
             <w:tcBorders>
               <w:top w:val="nil"/>
               <w:left w:val="nil"/>
@@ -6763,7 +6841,8 @@
       </w:tr>
       <w:tr>
         <w:trPr>
-          <w:trHeight w:val="430"/>
+          <w:divId w:val="204565787"/>
+          <w:trHeight w:val="395"/>
         </w:trPr>
         <w:tc>
           <w:tcPr>
@@ -6805,7 +6884,7 @@
         </w:tc>
         <w:tc>
           <w:tcPr>
-            <w:tcW w:w="1016" w:type="dxa"/>
+            <w:tcW w:w="769" w:type="dxa"/>
             <w:tcBorders>
               <w:top w:val="nil"/>
               <w:left w:val="nil"/>
@@ -6931,7 +7010,7 @@
         </w:tc>
         <w:tc>
           <w:tcPr>
-            <w:tcW w:w="4754" w:type="dxa"/>
+            <w:tcW w:w="4678" w:type="dxa"/>
             <w:tcBorders>
               <w:top w:val="nil"/>
               <w:left w:val="nil"/>
@@ -6969,7 +7048,7 @@
         </w:tc>
         <w:tc>
           <w:tcPr>
-            <w:tcW w:w="2694" w:type="dxa"/>
+            <w:tcW w:w="2733" w:type="dxa"/>
             <w:tcBorders>
               <w:top w:val="nil"/>
               <w:left w:val="nil"/>
@@ -7008,7 +7087,8 @@
       </w:tr>
       <w:tr>
         <w:trPr>
-          <w:trHeight w:val="430"/>
+          <w:divId w:val="204565787"/>
+          <w:trHeight w:val="395"/>
         </w:trPr>
         <w:tc>
           <w:tcPr>
@@ -7050,7 +7130,7 @@
         </w:tc>
         <w:tc>
           <w:tcPr>
-            <w:tcW w:w="1016" w:type="dxa"/>
+            <w:tcW w:w="769" w:type="dxa"/>
             <w:tcBorders>
               <w:top w:val="nil"/>
               <w:left w:val="nil"/>
@@ -7176,7 +7256,7 @@
         </w:tc>
         <w:tc>
           <w:tcPr>
-            <w:tcW w:w="4754" w:type="dxa"/>
+            <w:tcW w:w="4678" w:type="dxa"/>
             <w:tcBorders>
               <w:top w:val="nil"/>
               <w:left w:val="nil"/>
@@ -7214,7 +7294,7 @@
         </w:tc>
         <w:tc>
           <w:tcPr>
-            <w:tcW w:w="2694" w:type="dxa"/>
+            <w:tcW w:w="2733" w:type="dxa"/>
             <w:tcBorders>
               <w:top w:val="nil"/>
               <w:left w:val="nil"/>
@@ -7253,7 +7333,8 @@
       </w:tr>
       <w:tr>
         <w:trPr>
-          <w:trHeight w:val="430"/>
+          <w:divId w:val="204565787"/>
+          <w:trHeight w:val="395"/>
         </w:trPr>
         <w:tc>
           <w:tcPr>
@@ -7295,7 +7376,7 @@
         </w:tc>
         <w:tc>
           <w:tcPr>
-            <w:tcW w:w="1016" w:type="dxa"/>
+            <w:tcW w:w="769" w:type="dxa"/>
             <w:tcBorders>
               <w:top w:val="nil"/>
               <w:left w:val="nil"/>
@@ -7421,7 +7502,7 @@
         </w:tc>
         <w:tc>
           <w:tcPr>
-            <w:tcW w:w="4754" w:type="dxa"/>
+            <w:tcW w:w="4678" w:type="dxa"/>
             <w:tcBorders>
               <w:top w:val="nil"/>
               <w:left w:val="nil"/>
@@ -7459,7 +7540,7 @@
         </w:tc>
         <w:tc>
           <w:tcPr>
-            <w:tcW w:w="2694" w:type="dxa"/>
+            <w:tcW w:w="2733" w:type="dxa"/>
             <w:tcBorders>
               <w:top w:val="nil"/>
               <w:left w:val="nil"/>
@@ -7517,58 +7598,6 @@
         </w:rPr>
         <w:fldChar w:fldCharType="end"/>
       </w:r>
-    </w:p>
-    <w:p>
-      <w:pPr>
-        <w:shd w:val="clear" w:color="auto" w:fill="FFFFFF"/>
-        <w:spacing w:after="0" w:line="360" w:lineRule="auto"/>
-        <w:jc w:val="both"/>
-        <w:textAlignment w:val="baseline"/>
-        <w:rPr>
-          <w:rFonts w:ascii="Times New Roman" w:eastAsia="Times New Roman" w:hAnsi="Times New Roman" w:cs="Times New Roman"/>
-          <w:sz w:val="24"/>
-          <w:szCs w:val="24"/>
-        </w:rPr>
-      </w:pPr>
-    </w:p>
-    <w:p>
-      <w:pPr>
-        <w:shd w:val="clear" w:color="auto" w:fill="FFFFFF"/>
-        <w:spacing w:after="0" w:line="360" w:lineRule="auto"/>
-        <w:jc w:val="both"/>
-        <w:textAlignment w:val="baseline"/>
-        <w:rPr>
-          <w:rFonts w:ascii="Times New Roman" w:eastAsia="Times New Roman" w:hAnsi="Times New Roman" w:cs="Times New Roman"/>
-          <w:sz w:val="24"/>
-          <w:szCs w:val="24"/>
-        </w:rPr>
-      </w:pPr>
-    </w:p>
-    <w:p>
-      <w:pPr>
-        <w:shd w:val="clear" w:color="auto" w:fill="FFFFFF"/>
-        <w:spacing w:after="0" w:line="360" w:lineRule="auto"/>
-        <w:jc w:val="both"/>
-        <w:textAlignment w:val="baseline"/>
-        <w:rPr>
-          <w:rFonts w:ascii="Times New Roman" w:eastAsia="Times New Roman" w:hAnsi="Times New Roman" w:cs="Times New Roman"/>
-          <w:sz w:val="24"/>
-          <w:szCs w:val="24"/>
-        </w:rPr>
-      </w:pPr>
-    </w:p>
-    <w:p>
-      <w:pPr>
-        <w:shd w:val="clear" w:color="auto" w:fill="FFFFFF"/>
-        <w:spacing w:after="0" w:line="360" w:lineRule="auto"/>
-        <w:jc w:val="both"/>
-        <w:textAlignment w:val="baseline"/>
-        <w:rPr>
-          <w:rFonts w:ascii="Times New Roman" w:eastAsia="Times New Roman" w:hAnsi="Times New Roman" w:cs="Times New Roman"/>
-          <w:sz w:val="24"/>
-          <w:szCs w:val="24"/>
-        </w:rPr>
-      </w:pPr>
     </w:p>
     <w:p>
       <w:pPr>
@@ -7594,21 +7623,20 @@
           <w:sz w:val="24"/>
           <w:szCs w:val="24"/>
         </w:rPr>
-        <w:lastRenderedPageBreak/>
         <w:t>Indikator Keberhasilan</w:t>
       </w:r>
     </w:p>
     <w:tbl>
       <w:tblPr>
         <w:tblStyle w:val="TableGrid"/>
-        <w:tblW w:w="8797" w:type="dxa"/>
-        <w:tblInd w:w="851" w:type="dxa"/>
+        <w:tblW w:w="9781" w:type="dxa"/>
+        <w:tblInd w:w="-5" w:type="dxa"/>
         <w:tblLook w:val="04A0" w:firstRow="1" w:lastRow="0" w:firstColumn="1" w:lastColumn="0" w:noHBand="0" w:noVBand="1"/>
       </w:tblPr>
       <w:tblGrid>
         <w:gridCol w:w="2407"/>
         <w:gridCol w:w="1530"/>
-        <w:gridCol w:w="4860"/>
+        <w:gridCol w:w="5844"/>
       </w:tblGrid>
       <w:tr>
         <w:tc>
@@ -7689,7 +7717,7 @@
         </w:tc>
         <w:tc>
           <w:tcPr>
-            <w:tcW w:w="4860" w:type="dxa"/>
+            <w:tcW w:w="5844" w:type="dxa"/>
           </w:tcPr>
           <w:p>
             <w:pPr>
@@ -7790,7 +7818,7 @@
         </w:tc>
         <w:tc>
           <w:tcPr>
-            <w:tcW w:w="4860" w:type="dxa"/>
+            <w:tcW w:w="5844" w:type="dxa"/>
           </w:tcPr>
           <w:p>
             <w:pPr>
@@ -7880,7 +7908,7 @@
         </w:tc>
         <w:tc>
           <w:tcPr>
-            <w:tcW w:w="4860" w:type="dxa"/>
+            <w:tcW w:w="5844" w:type="dxa"/>
           </w:tcPr>
           <w:p>
             <w:pPr>
@@ -7915,6 +7943,21 @@
         </w:tc>
       </w:tr>
     </w:tbl>
+    <w:p>
+      <w:pPr>
+        <w:pStyle w:val="ListParagraph"/>
+        <w:shd w:val="clear" w:color="auto" w:fill="FFFFFF"/>
+        <w:spacing w:after="0" w:line="360" w:lineRule="auto"/>
+        <w:ind w:left="851"/>
+        <w:jc w:val="both"/>
+        <w:textAlignment w:val="baseline"/>
+        <w:rPr>
+          <w:rFonts w:ascii="Times New Roman" w:eastAsia="Times New Roman" w:hAnsi="Times New Roman" w:cs="Times New Roman"/>
+          <w:sz w:val="24"/>
+          <w:szCs w:val="24"/>
+        </w:rPr>
+      </w:pPr>
+    </w:p>
     <w:p>
       <w:pPr>
         <w:pStyle w:val="ListParagraph"/>
@@ -7969,6 +8012,7 @@
           <w:sz w:val="24"/>
           <w:szCs w:val="24"/>
         </w:rPr>
+        <w:lastRenderedPageBreak/>
         <w:t>Susunan Ke</w:t>
       </w:r>
       <w:r>
@@ -8904,6 +8948,14 @@
           <w:sz w:val="24"/>
           <w:szCs w:val="24"/>
         </w:rPr>
+        <w:t xml:space="preserve">Anggota </w:t>
+      </w:r>
+      <w:r>
+        <w:rPr>
+          <w:rFonts w:ascii="Times New Roman" w:hAnsi="Times New Roman" w:cs="Times New Roman"/>
+          <w:sz w:val="24"/>
+          <w:szCs w:val="24"/>
+        </w:rPr>
         <w:t xml:space="preserve">HIMA </w:t>
       </w:r>
       <w:r>
@@ -8913,47 +8965,6 @@
           <w:szCs w:val="24"/>
         </w:rPr>
         <w:t>FIKI</w:t>
-      </w:r>
-      <w:r>
-        <w:rPr>
-          <w:rFonts w:ascii="Times New Roman" w:hAnsi="Times New Roman" w:cs="Times New Roman"/>
-          <w:sz w:val="24"/>
-          <w:szCs w:val="24"/>
-        </w:rPr>
-        <w:tab/>
-      </w:r>
-      <w:r>
-        <w:rPr>
-          <w:rFonts w:ascii="Times New Roman" w:hAnsi="Times New Roman" w:cs="Times New Roman"/>
-          <w:sz w:val="24"/>
-          <w:szCs w:val="24"/>
-        </w:rPr>
-        <w:tab/>
-      </w:r>
-      <w:r>
-        <w:rPr>
-          <w:rFonts w:ascii="Times New Roman" w:hAnsi="Times New Roman" w:cs="Times New Roman"/>
-          <w:sz w:val="24"/>
-          <w:szCs w:val="24"/>
-        </w:rPr>
-        <w:tab/>
-      </w:r>
-      <w:r>
-        <w:rPr>
-          <w:rFonts w:ascii="Times New Roman" w:hAnsi="Times New Roman" w:cs="Times New Roman"/>
-          <w:sz w:val="24"/>
-          <w:szCs w:val="24"/>
-        </w:rPr>
-        <w:tab/>
-      </w:r>
-      <w:r>
-        <w:rPr>
-          <w:rFonts w:ascii="Times New Roman" w:hAnsi="Times New Roman" w:cs="Times New Roman"/>
-          <w:sz w:val="24"/>
-          <w:szCs w:val="24"/>
-        </w:rPr>
-        <w:tab/>
-        <w:t xml:space="preserve">  </w:t>
       </w:r>
     </w:p>
     <w:p>
@@ -9330,19 +9341,27 @@
       </w:r>
       <w:r>
         <w:rPr>
-          <w:rFonts w:ascii="Times New Roman" w:eastAsia="Times New Roman" w:hAnsi="Times New Roman" w:cs="Times New Roman"/>
-          <w:sz w:val="24"/>
-          <w:szCs w:val="24"/>
-        </w:rPr>
-        <w:t>HIMA</w:t>
-      </w:r>
-      <w:r>
-        <w:rPr>
-          <w:rFonts w:ascii="Times New Roman" w:eastAsia="Times New Roman" w:hAnsi="Times New Roman" w:cs="Times New Roman"/>
-          <w:sz w:val="24"/>
-          <w:szCs w:val="24"/>
-        </w:rPr>
-        <w:t xml:space="preserve"> FIKI</w:t>
+          <w:rFonts w:ascii="Times New Roman" w:hAnsi="Times New Roman" w:cs="Times New Roman"/>
+          <w:sz w:val="24"/>
+          <w:szCs w:val="24"/>
+        </w:rPr>
+        <w:t xml:space="preserve">Anggota </w:t>
+      </w:r>
+      <w:r>
+        <w:rPr>
+          <w:rFonts w:ascii="Times New Roman" w:hAnsi="Times New Roman" w:cs="Times New Roman"/>
+          <w:sz w:val="24"/>
+          <w:szCs w:val="24"/>
+        </w:rPr>
+        <w:t xml:space="preserve">HIMA </w:t>
+      </w:r>
+      <w:r>
+        <w:rPr>
+          <w:rFonts w:ascii="Times New Roman" w:hAnsi="Times New Roman" w:cs="Times New Roman"/>
+          <w:sz w:val="24"/>
+          <w:szCs w:val="24"/>
+        </w:rPr>
+        <w:t>FIKI</w:t>
       </w:r>
     </w:p>
     <w:p>
@@ -10711,7 +10730,15 @@
                 <w:sz w:val="24"/>
                 <w:szCs w:val="24"/>
               </w:rPr>
-              <w:t>550.000</w:t>
+              <w:t>7</w:t>
+            </w:r>
+            <w:r>
+              <w:rPr>
+                <w:rFonts w:ascii="Times New Roman" w:hAnsi="Times New Roman" w:cs="Times New Roman"/>
+                <w:sz w:val="24"/>
+                <w:szCs w:val="24"/>
+              </w:rPr>
+              <w:t>50.000</w:t>
             </w:r>
           </w:p>
         </w:tc>
@@ -10870,7 +10897,15 @@
                 <w:sz w:val="24"/>
                 <w:szCs w:val="24"/>
               </w:rPr>
-              <w:t>400.000</w:t>
+              <w:t>5</w:t>
+            </w:r>
+            <w:r>
+              <w:rPr>
+                <w:rFonts w:ascii="Times New Roman" w:hAnsi="Times New Roman" w:cs="Times New Roman"/>
+                <w:sz w:val="24"/>
+                <w:szCs w:val="24"/>
+              </w:rPr>
+              <w:t>00.000</w:t>
             </w:r>
           </w:p>
         </w:tc>
@@ -12437,6 +12472,14 @@
                 <w:szCs w:val="24"/>
               </w:rPr>
             </w:pPr>
+            <w:r>
+              <w:rPr>
+                <w:rFonts w:ascii="Times New Roman" w:hAnsi="Times New Roman" w:cs="Times New Roman"/>
+                <w:sz w:val="24"/>
+                <w:szCs w:val="24"/>
+              </w:rPr>
+              <w:t xml:space="preserve"> </w:t>
+            </w:r>
           </w:p>
         </w:tc>
         <w:tc>
@@ -14886,7 +14929,7 @@
               </w:rPr>
               <w:t xml:space="preserve">NIP. </w:t>
             </w:r>
-            <w:hyperlink r:id="rId11" w:history="1">
+            <w:hyperlink r:id="rId9" w:history="1">
               <w:r>
                 <w:rPr>
                   <w:rStyle w:val="Hyperlink"/>
@@ -16464,6 +16507,7 @@
     <w:lsdException w:name="HTML Sample" w:semiHidden="1" w:unhideWhenUsed="1"/>
     <w:lsdException w:name="HTML Typewriter" w:semiHidden="1" w:unhideWhenUsed="1"/>
     <w:lsdException w:name="HTML Variable" w:semiHidden="1" w:unhideWhenUsed="1"/>
+    <w:lsdException w:name="Normal Table" w:semiHidden="1" w:unhideWhenUsed="1"/>
     <w:lsdException w:name="annotation subject" w:semiHidden="1" w:unhideWhenUsed="1"/>
     <w:lsdException w:name="No List" w:semiHidden="1" w:unhideWhenUsed="1"/>
     <w:lsdException w:name="Outline List 1" w:semiHidden="1" w:unhideWhenUsed="1"/>
@@ -16506,8 +16550,11 @@
     <w:lsdException w:name="Table Contemporary" w:semiHidden="1" w:unhideWhenUsed="1"/>
     <w:lsdException w:name="Table Elegant" w:semiHidden="1" w:unhideWhenUsed="1"/>
     <w:lsdException w:name="Table Professional" w:semiHidden="1" w:unhideWhenUsed="1"/>
+    <w:lsdException w:name="Table Subtle 1" w:semiHidden="1" w:unhideWhenUsed="1"/>
     <w:lsdException w:name="Table Subtle 2" w:semiHidden="1" w:unhideWhenUsed="1"/>
     <w:lsdException w:name="Table Web 1" w:semiHidden="1" w:unhideWhenUsed="1"/>
+    <w:lsdException w:name="Table Web 2" w:semiHidden="1" w:unhideWhenUsed="1"/>
+    <w:lsdException w:name="Table Web 3" w:semiHidden="1" w:unhideWhenUsed="1"/>
     <w:lsdException w:name="Balloon Text" w:semiHidden="1" w:unhideWhenUsed="1"/>
     <w:lsdException w:name="Table Grid" w:uiPriority="39"/>
     <w:lsdException w:name="Table Theme" w:semiHidden="1" w:unhideWhenUsed="1"/>

</xml_diff>